<commit_message>
Fix bug của Phát tìm thấy
</commit_message>
<xml_diff>
--- a/Tổng quan về đồ án.docx
+++ b/Tổng quan về đồ án.docx
@@ -186,32 +186,6 @@
         </w:rPr>
         <w:t>PHẦN MỀM QUẢN LÝ CỬA HÀNG BÁN PIZZA</w:t>
       </w:r>
-    </w:p>
-    <w:p>
-      <w:pPr>
-        <w:tabs>
-          <w:tab w:val="left" w:pos="8222"/>
-        </w:tabs>
-        <w:spacing w:line="360" w:lineRule="auto"/>
-        <w:jc w:val="center"/>
-        <w:rPr>
-          <w:b/>
-          <w:sz w:val="36"/>
-        </w:rPr>
-      </w:pPr>
-    </w:p>
-    <w:p>
-      <w:pPr>
-        <w:tabs>
-          <w:tab w:val="left" w:pos="8222"/>
-        </w:tabs>
-        <w:spacing w:line="360" w:lineRule="auto"/>
-        <w:jc w:val="center"/>
-        <w:rPr>
-          <w:b/>
-          <w:sz w:val="36"/>
-        </w:rPr>
-      </w:pPr>
     </w:p>
     <w:p>
       <w:pPr>
@@ -656,13 +630,6 @@
           <w:sz w:val="36"/>
         </w:rPr>
       </w:pPr>
-      <w:r>
-        <w:rPr>
-          <w:b/>
-          <w:sz w:val="36"/>
-        </w:rPr>
-        <w:br/>
-      </w:r>
     </w:p>
     <w:p>
       <w:pPr>
@@ -676,27 +643,6 @@
           <w:sz w:val="36"/>
         </w:rPr>
       </w:pPr>
-      <w:r>
-        <w:rPr>
-          <w:b/>
-          <w:sz w:val="36"/>
-        </w:rPr>
-        <w:t>G</w:t>
-      </w:r>
-      <w:r>
-        <w:rPr>
-          <w:b/>
-          <w:sz w:val="36"/>
-        </w:rPr>
-        <w:t>iảng viên</w:t>
-      </w:r>
-      <w:r>
-        <w:rPr>
-          <w:b/>
-          <w:sz w:val="36"/>
-        </w:rPr>
-        <w:t>: ThS. Phùng Thái Thiên Trang</w:t>
-      </w:r>
     </w:p>
     <w:p>
       <w:pPr>
@@ -718,88 +664,28 @@
         </w:tabs>
         <w:spacing w:line="360" w:lineRule="auto"/>
         <w:jc w:val="center"/>
+      </w:pPr>
+      <w:r>
         <w:rPr>
           <w:b/>
           <w:sz w:val="36"/>
         </w:rPr>
-      </w:pPr>
-    </w:p>
-    <w:p>
-      <w:pPr>
-        <w:tabs>
-          <w:tab w:val="left" w:pos="8222"/>
-        </w:tabs>
-        <w:spacing w:line="360" w:lineRule="auto"/>
-        <w:jc w:val="center"/>
+        <w:t>G</w:t>
+      </w:r>
+      <w:r>
         <w:rPr>
           <w:b/>
           <w:sz w:val="36"/>
         </w:rPr>
-      </w:pPr>
-    </w:p>
-    <w:p>
-      <w:pPr>
-        <w:tabs>
-          <w:tab w:val="left" w:pos="8222"/>
-        </w:tabs>
-        <w:spacing w:line="360" w:lineRule="auto"/>
-        <w:jc w:val="center"/>
+        <w:t>iảng viên</w:t>
+      </w:r>
+      <w:r>
         <w:rPr>
           <w:b/>
           <w:sz w:val="36"/>
         </w:rPr>
-      </w:pPr>
-    </w:p>
-    <w:p>
-      <w:pPr>
-        <w:tabs>
-          <w:tab w:val="left" w:pos="8222"/>
-        </w:tabs>
-        <w:spacing w:line="360" w:lineRule="auto"/>
-        <w:jc w:val="center"/>
-        <w:rPr>
-          <w:b/>
-          <w:sz w:val="36"/>
-        </w:rPr>
-      </w:pPr>
-    </w:p>
-    <w:p>
-      <w:pPr>
-        <w:tabs>
-          <w:tab w:val="left" w:pos="8222"/>
-        </w:tabs>
-        <w:spacing w:line="360" w:lineRule="auto"/>
-        <w:jc w:val="center"/>
-        <w:rPr>
-          <w:b/>
-          <w:sz w:val="36"/>
-        </w:rPr>
-      </w:pPr>
-    </w:p>
-    <w:p>
-      <w:pPr>
-        <w:tabs>
-          <w:tab w:val="left" w:pos="8222"/>
-        </w:tabs>
-        <w:spacing w:line="360" w:lineRule="auto"/>
-        <w:jc w:val="center"/>
-        <w:rPr>
-          <w:b/>
-          <w:sz w:val="36"/>
-        </w:rPr>
-      </w:pPr>
-    </w:p>
-    <w:p>
-      <w:pPr>
-        <w:spacing w:line="360" w:lineRule="auto"/>
-        <w:jc w:val="center"/>
-      </w:pPr>
-    </w:p>
-    <w:p>
-      <w:pPr>
-        <w:spacing w:line="360" w:lineRule="auto"/>
-        <w:jc w:val="center"/>
-      </w:pPr>
+        <w:t>: ThS. Phùng Thái Thiên Trang</w:t>
+      </w:r>
     </w:p>
     <w:p>
       <w:pPr>
@@ -894,13 +780,7 @@
         <w:jc w:val="both"/>
       </w:pPr>
       <w:r>
-        <w:t>Tạo cơ sở dữ liệu trên MySQL (phpmyadmin) mang tên “quanlypizza” sau đó import file “</w:t>
-      </w:r>
-      <w:r>
-        <w:t>database/quanlypizza.sql</w:t>
-      </w:r>
-      <w:r>
-        <w:t>” vào cơ sở dữ liệu vừa tạo.</w:t>
+        <w:t>Tạo cơ sở dữ liệu trên MySQL (phpmyadmin) mang tên “quanlypizza” sau đó import file “database/quanlypizza.sql” vào cơ sở dữ liệu vừa tạo.</w:t>
       </w:r>
     </w:p>
     <w:p>
@@ -1117,36 +997,7 @@
         <w:pStyle w:val="ListParagraph"/>
         <w:spacing w:line="360" w:lineRule="auto"/>
         <w:ind w:firstLine="720"/>
-        <w:rPr>
-          <w:sz w:val="28"/>
-        </w:rPr>
-      </w:pPr>
-    </w:p>
-    <w:p>
-      <w:pPr>
-        <w:pStyle w:val="ListParagraph"/>
-        <w:spacing w:line="360" w:lineRule="auto"/>
-        <w:ind w:firstLine="720"/>
-        <w:rPr>
-          <w:sz w:val="28"/>
-        </w:rPr>
-      </w:pPr>
-    </w:p>
-    <w:p>
-      <w:pPr>
-        <w:pStyle w:val="ListParagraph"/>
-        <w:spacing w:line="360" w:lineRule="auto"/>
-        <w:ind w:firstLine="720"/>
-        <w:rPr>
-          <w:sz w:val="28"/>
-        </w:rPr>
-      </w:pPr>
-    </w:p>
-    <w:p>
-      <w:pPr>
-        <w:pStyle w:val="ListParagraph"/>
-        <w:spacing w:line="360" w:lineRule="auto"/>
-        <w:ind w:firstLine="720"/>
+        <w:jc w:val="both"/>
       </w:pPr>
     </w:p>
     <w:p>
@@ -1172,13 +1023,7 @@
         <w:jc w:val="both"/>
       </w:pPr>
       <w:r>
-        <w:t>Có 2 textfield để người dùng nhập các thông tin đăng nhập và button “</w:t>
-      </w:r>
-      <w:r>
-        <w:t>Đăng nhập</w:t>
-      </w:r>
-      <w:r>
-        <w:t>” thực hiện chức năng xử lý.</w:t>
+        <w:t>Có 2 textfield để người dùng nhập các thông tin đăng nhập và button “Đăng nhập” thực hiện chức năng xử lý.</w:t>
       </w:r>
     </w:p>
     <w:p>
@@ -1219,95 +1064,25 @@
     <w:p>
       <w:pPr>
         <w:spacing w:line="360" w:lineRule="auto"/>
-        <w:ind w:left="360"/>
-        <w:rPr>
-          <w:b/>
+        <w:ind w:left="360" w:firstLine="360"/>
+        <w:jc w:val="both"/>
+      </w:pPr>
+      <w:r>
+        <w:rPr>
+          <w:noProof/>
           <w:sz w:val="28"/>
         </w:rPr>
-      </w:pPr>
-    </w:p>
-    <w:p>
-      <w:pPr>
-        <w:spacing w:line="360" w:lineRule="auto"/>
-        <w:ind w:left="360" w:firstLine="360"/>
-        <w:rPr>
-          <w:sz w:val="28"/>
-        </w:rPr>
-      </w:pPr>
-    </w:p>
-    <w:p>
-      <w:pPr>
-        <w:spacing w:line="360" w:lineRule="auto"/>
-        <w:ind w:left="360" w:firstLine="360"/>
-      </w:pPr>
-    </w:p>
-    <w:p>
-      <w:pPr>
-        <w:spacing w:line="360" w:lineRule="auto"/>
-        <w:ind w:left="360" w:firstLine="360"/>
-        <w:jc w:val="both"/>
-      </w:pPr>
-      <w:r>
-        <w:lastRenderedPageBreak/>
-        <w:t>Các tài khoản hiện tại có thể đăng nhập</w:t>
-      </w:r>
-      <w:r>
-        <w:t xml:space="preserve"> được thể hiện ở hình dưới</w:t>
-      </w:r>
-      <w:r>
-        <w:t>, với admin là quyền quản trị cao nhất, quản lý và nhân viên sẽ mất một số nhóm quyền (</w:t>
-      </w:r>
-      <w:r>
-        <w:t xml:space="preserve">xem </w:t>
-      </w:r>
-      <w:r>
-        <w:t xml:space="preserve">chi tiết trong phần </w:t>
-      </w:r>
-      <w:r>
-        <w:rPr>
-          <w:b/>
-        </w:rPr>
-        <w:t>Phân quyền động</w:t>
-      </w:r>
-      <w:r>
-        <w:t>):</w:t>
-      </w:r>
-    </w:p>
-    <w:p>
-      <w:pPr>
-        <w:spacing w:line="360" w:lineRule="auto"/>
-        <w:ind w:left="360" w:firstLine="360"/>
-        <w:jc w:val="both"/>
-      </w:pPr>
-      <w:r>
-        <w:t>Trong phạm vi đồ án không thực hiện mã hoá mật khẩu bằng phương pháp băm md5 để tiện</w:t>
-      </w:r>
-      <w:r>
-        <w:t xml:space="preserve"> cho mục đích xem lại khi quên.</w:t>
-      </w:r>
-    </w:p>
-    <w:p>
-      <w:pPr>
-        <w:spacing w:after="160" w:line="360" w:lineRule="auto"/>
-        <w:rPr>
-          <w:sz w:val="28"/>
-        </w:rPr>
-      </w:pPr>
-      <w:r>
-        <w:rPr>
-          <w:sz w:val="28"/>
-        </w:rPr>
         <w:drawing>
-          <wp:anchor distT="0" distB="0" distL="114300" distR="114300" simplePos="0" relativeHeight="251659264" behindDoc="0" locked="0" layoutInCell="1" allowOverlap="1" wp14:anchorId="1119CD48" wp14:editId="25E4FD01">
+          <wp:anchor distT="0" distB="0" distL="114300" distR="114300" simplePos="0" relativeHeight="251659264" behindDoc="0" locked="0" layoutInCell="1" allowOverlap="1" wp14:anchorId="0C7EBE94" wp14:editId="7561E4C4">
             <wp:simplePos x="0" y="0"/>
             <wp:positionH relativeFrom="margin">
-              <wp:align>center</wp:align>
+              <wp:posOffset>2428240</wp:posOffset>
             </wp:positionH>
             <wp:positionV relativeFrom="paragraph">
-              <wp:posOffset>121920</wp:posOffset>
+              <wp:posOffset>140335</wp:posOffset>
             </wp:positionV>
-            <wp:extent cx="4134485" cy="1238250"/>
-            <wp:effectExtent l="0" t="0" r="0" b="0"/>
+            <wp:extent cx="3303905" cy="989330"/>
+            <wp:effectExtent l="0" t="0" r="0" b="1270"/>
             <wp:wrapSquare wrapText="bothSides"/>
             <wp:docPr id="1" name="Picture 1"/>
             <wp:cNvGraphicFramePr>
@@ -1335,7 +1110,7 @@
                   <pic:spPr>
                     <a:xfrm>
                       <a:off x="0" y="0"/>
-                      <a:ext cx="4134485" cy="1238250"/>
+                      <a:ext cx="3303905" cy="989330"/>
                     </a:xfrm>
                     <a:prstGeom prst="rect">
                       <a:avLst/>
@@ -1354,10 +1129,48 @@
         </w:drawing>
       </w:r>
       <w:r>
+        <w:t>Các tài khoản hiện tại có thể đăng nhập</w:t>
+      </w:r>
+      <w:r>
+        <w:t xml:space="preserve"> được thể hiện ở hình </w:t>
+      </w:r>
+      <w:r>
+        <w:t>bên</w:t>
+      </w:r>
+      <w:r>
+        <w:t>, với admin là quyền quản trị cao nhất, quản lý và nhân viên sẽ mất một số nhóm quyền (</w:t>
+      </w:r>
+      <w:r>
+        <w:t xml:space="preserve">xem </w:t>
+      </w:r>
+      <w:r>
+        <w:t xml:space="preserve">chi tiết trong phần </w:t>
+      </w:r>
+      <w:r>
+        <w:rPr>
+          <w:b/>
+        </w:rPr>
+        <w:t>Phân quyền động</w:t>
+      </w:r>
+      <w:r>
+        <w:t>):</w:t>
+      </w:r>
+    </w:p>
+    <w:p>
+      <w:pPr>
+        <w:spacing w:line="360" w:lineRule="auto"/>
+        <w:ind w:left="360" w:firstLine="360"/>
+        <w:jc w:val="both"/>
         <w:rPr>
           <w:sz w:val="28"/>
         </w:rPr>
-        <w:br w:type="page"/>
+      </w:pPr>
+      <w:r>
+        <w:lastRenderedPageBreak/>
+        <w:t>Trong phạm vi đồ án không thực hiện mã hoá mật khẩu bằng phương pháp băm md5 để tiện</w:t>
+      </w:r>
+      <w:r>
+        <w:t xml:space="preserve"> cho mục đích xem lại khi quên.</w:t>
       </w:r>
     </w:p>
     <w:p>
@@ -1378,7 +1191,6 @@
           <w:b/>
           <w:sz w:val="28"/>
         </w:rPr>
-        <w:lastRenderedPageBreak/>
         <w:t>Giao diện chính sau khi đăng nhập:</w:t>
       </w:r>
     </w:p>
@@ -1623,7 +1435,13 @@
         <w:jc w:val="both"/>
       </w:pPr>
       <w:r>
-        <w:t>Button      có tác dụng làm mới lại bảng sản phẩm nếu có sản phẩm mới không được hiển thị.</w:t>
+        <w:t>Button      có tác dụng làm mới lại bảng sản phẩm nếu có sản phẩm mới không được hiển thị</w:t>
+      </w:r>
+      <w:r>
+        <w:t xml:space="preserve"> (Tất cả các form đều có nút này)</w:t>
+      </w:r>
+      <w:r>
+        <w:t>.</w:t>
       </w:r>
     </w:p>
     <w:p>
@@ -1684,13 +1502,7 @@
         <w:rPr>
           <w:b/>
         </w:rPr>
-        <w:t>Tài khoản đang đăng nhập</w:t>
-      </w:r>
-      <w:r>
-        <w:rPr>
-          <w:b/>
-        </w:rPr>
-        <w:t>.</w:t>
+        <w:t>Tài khoản đang đăng nhập.</w:t>
       </w:r>
     </w:p>
     <w:p>
@@ -1738,7 +1550,6 @@
           <w:b/>
           <w:sz w:val="26"/>
         </w:rPr>
-        <w:lastRenderedPageBreak/>
         <w:t>Các bước thao tác trên form:</w:t>
       </w:r>
     </w:p>
@@ -1748,26 +1559,22 @@
         <w:spacing w:line="360" w:lineRule="auto"/>
         <w:ind w:firstLine="720"/>
         <w:jc w:val="both"/>
-        <w:rPr>
-          <w:sz w:val="26"/>
-        </w:rPr>
       </w:pPr>
       <w:r>
         <w:rPr>
           <w:noProof/>
-          <w:sz w:val="26"/>
         </w:rPr>
         <w:drawing>
-          <wp:anchor distT="0" distB="0" distL="114300" distR="114300" simplePos="0" relativeHeight="251662336" behindDoc="0" locked="0" layoutInCell="1" allowOverlap="1" wp14:anchorId="2CDC82B4" wp14:editId="228F0F68">
+          <wp:anchor distT="0" distB="0" distL="114300" distR="114300" simplePos="0" relativeHeight="251662336" behindDoc="0" locked="0" layoutInCell="1" allowOverlap="1" wp14:anchorId="175A8725" wp14:editId="06FF50D0">
             <wp:simplePos x="0" y="0"/>
             <wp:positionH relativeFrom="column">
-              <wp:posOffset>1548493</wp:posOffset>
+              <wp:posOffset>1546860</wp:posOffset>
             </wp:positionH>
             <wp:positionV relativeFrom="paragraph">
-              <wp:posOffset>789305</wp:posOffset>
+              <wp:posOffset>753745</wp:posOffset>
             </wp:positionV>
-            <wp:extent cx="1012190" cy="321310"/>
-            <wp:effectExtent l="0" t="0" r="0" b="2540"/>
+            <wp:extent cx="861060" cy="273050"/>
+            <wp:effectExtent l="0" t="0" r="0" b="0"/>
             <wp:wrapSquare wrapText="bothSides"/>
             <wp:docPr id="7" name="Picture 7"/>
             <wp:cNvGraphicFramePr>
@@ -1798,7 +1605,7 @@
                   <pic:spPr bwMode="auto">
                     <a:xfrm>
                       <a:off x="0" y="0"/>
-                      <a:ext cx="1012190" cy="321310"/>
+                      <a:ext cx="861060" cy="273050"/>
                     </a:xfrm>
                     <a:prstGeom prst="rect">
                       <a:avLst/>
@@ -1823,19 +1630,18 @@
       <w:r>
         <w:rPr>
           <w:noProof/>
-          <w:sz w:val="26"/>
         </w:rPr>
         <w:drawing>
-          <wp:anchor distT="0" distB="0" distL="114300" distR="114300" simplePos="0" relativeHeight="251661312" behindDoc="0" locked="0" layoutInCell="1" allowOverlap="1" wp14:anchorId="2E214414" wp14:editId="4D3D7953">
+          <wp:anchor distT="0" distB="0" distL="114300" distR="114300" simplePos="0" relativeHeight="251661312" behindDoc="0" locked="0" layoutInCell="1" allowOverlap="1" wp14:anchorId="4A2B114C" wp14:editId="7143644D">
             <wp:simplePos x="0" y="0"/>
             <wp:positionH relativeFrom="column">
-              <wp:posOffset>3564890</wp:posOffset>
+              <wp:posOffset>3192780</wp:posOffset>
             </wp:positionH>
             <wp:positionV relativeFrom="paragraph">
-              <wp:posOffset>226332</wp:posOffset>
+              <wp:posOffset>226060</wp:posOffset>
             </wp:positionV>
-            <wp:extent cx="1012190" cy="321310"/>
-            <wp:effectExtent l="0" t="0" r="0" b="2540"/>
+            <wp:extent cx="914400" cy="290195"/>
+            <wp:effectExtent l="0" t="0" r="0" b="0"/>
             <wp:wrapSquare wrapText="bothSides"/>
             <wp:docPr id="6" name="Picture 6"/>
             <wp:cNvGraphicFramePr>
@@ -1866,7 +1672,7 @@
                   <pic:spPr bwMode="auto">
                     <a:xfrm>
                       <a:off x="0" y="0"/>
-                      <a:ext cx="1012190" cy="321310"/>
+                      <a:ext cx="914400" cy="290195"/>
                     </a:xfrm>
                     <a:prstGeom prst="rect">
                       <a:avLst/>
@@ -1889,27 +1695,15 @@
         </w:drawing>
       </w:r>
       <w:r>
-        <w:rPr>
-          <w:sz w:val="26"/>
-        </w:rPr>
         <w:t>B1:</w:t>
       </w:r>
       <w:r>
-        <w:rPr>
-          <w:sz w:val="26"/>
-        </w:rPr>
         <w:t xml:space="preserve"> Theo yêu cầu của khách hàng, n</w:t>
       </w:r>
       <w:r>
-        <w:rPr>
-          <w:sz w:val="26"/>
-        </w:rPr>
         <w:t>hân viên bán hàng chọn sản phẩm từ bảng hàng hoá</w:t>
       </w:r>
       <w:r>
-        <w:rPr>
-          <w:sz w:val="26"/>
-        </w:rPr>
         <w:t>, nhập số lượng sau đó click nút       (lặp lại thao tác nếu khách có nhiều sản phẩm cần mua).</w:t>
       </w:r>
     </w:p>
@@ -1919,26 +1713,22 @@
         <w:spacing w:line="360" w:lineRule="auto"/>
         <w:ind w:firstLine="720"/>
         <w:jc w:val="both"/>
-        <w:rPr>
-          <w:sz w:val="26"/>
-        </w:rPr>
       </w:pPr>
       <w:r>
         <w:rPr>
           <w:noProof/>
-          <w:sz w:val="26"/>
         </w:rPr>
         <w:drawing>
-          <wp:anchor distT="0" distB="0" distL="114300" distR="114300" simplePos="0" relativeHeight="251663360" behindDoc="0" locked="0" layoutInCell="1" allowOverlap="1" wp14:anchorId="53B420B9" wp14:editId="40584D1F">
+          <wp:anchor distT="0" distB="0" distL="114300" distR="114300" simplePos="0" relativeHeight="251663360" behindDoc="0" locked="0" layoutInCell="1" allowOverlap="1" wp14:anchorId="14181F3D" wp14:editId="7C731FE1">
             <wp:simplePos x="0" y="0"/>
             <wp:positionH relativeFrom="margin">
-              <wp:align>right</wp:align>
+              <wp:posOffset>4566285</wp:posOffset>
             </wp:positionH>
             <wp:positionV relativeFrom="paragraph">
-              <wp:posOffset>542562</wp:posOffset>
+              <wp:posOffset>491490</wp:posOffset>
             </wp:positionV>
-            <wp:extent cx="777875" cy="247015"/>
-            <wp:effectExtent l="0" t="0" r="3175" b="635"/>
+            <wp:extent cx="873760" cy="277495"/>
+            <wp:effectExtent l="0" t="0" r="2540" b="8255"/>
             <wp:wrapSquare wrapText="bothSides"/>
             <wp:docPr id="8" name="Picture 8"/>
             <wp:cNvGraphicFramePr>
@@ -1969,7 +1759,7 @@
                   <pic:spPr bwMode="auto">
                     <a:xfrm>
                       <a:off x="0" y="0"/>
-                      <a:ext cx="777875" cy="247015"/>
+                      <a:ext cx="873760" cy="277495"/>
                     </a:xfrm>
                     <a:prstGeom prst="rect">
                       <a:avLst/>
@@ -1992,9 +1782,6 @@
         </w:drawing>
       </w:r>
       <w:r>
-        <w:rPr>
-          <w:sz w:val="26"/>
-        </w:rPr>
         <w:t>B2: Nút     có tác dụng loại bỏ sản phẩm không mong muốn ở giỏ hàng.</w:t>
       </w:r>
     </w:p>
@@ -2004,15 +1791,15 @@
         <w:spacing w:line="360" w:lineRule="auto"/>
         <w:ind w:firstLine="720"/>
         <w:jc w:val="both"/>
-        <w:rPr>
-          <w:sz w:val="26"/>
-        </w:rPr>
-      </w:pPr>
-      <w:r>
-        <w:rPr>
-          <w:sz w:val="26"/>
-        </w:rPr>
-        <w:t>B3: Sau khi kiểm tra và xác nhận với khách, nhân viên bấm   để bắt đầu thực hiện thanh toán.</w:t>
+      </w:pPr>
+      <w:r>
+        <w:t xml:space="preserve">B3: Sau khi kiểm tra và xác nhận với khách, nhân viên </w:t>
+      </w:r>
+      <w:r>
+        <w:t xml:space="preserve">bấm   </w:t>
+      </w:r>
+      <w:r>
+        <w:t>để bắt đầu thực hiện thanh toán.</w:t>
       </w:r>
     </w:p>
     <w:p>
@@ -2021,17 +1808,13 @@
         <w:spacing w:line="360" w:lineRule="auto"/>
         <w:ind w:firstLine="720"/>
         <w:jc w:val="both"/>
-        <w:rPr>
-          <w:sz w:val="26"/>
-        </w:rPr>
       </w:pPr>
       <w:r>
         <w:rPr>
           <w:noProof/>
-          <w:sz w:val="26"/>
         </w:rPr>
         <w:drawing>
-          <wp:anchor distT="0" distB="0" distL="114300" distR="114300" simplePos="0" relativeHeight="251664384" behindDoc="0" locked="0" layoutInCell="1" allowOverlap="1" wp14:anchorId="58236254" wp14:editId="608017EA">
+          <wp:anchor distT="0" distB="0" distL="114300" distR="114300" simplePos="0" relativeHeight="251664384" behindDoc="0" locked="0" layoutInCell="1" allowOverlap="1" wp14:anchorId="4595D446" wp14:editId="1FFD69CF">
             <wp:simplePos x="0" y="0"/>
             <wp:positionH relativeFrom="margin">
               <wp:align>right</wp:align>
@@ -2094,21 +1877,12 @@
         </w:drawing>
       </w:r>
       <w:r>
-        <w:rPr>
-          <w:sz w:val="26"/>
-        </w:rPr>
         <w:t xml:space="preserve">B4: Màn hình thanh toán </w:t>
       </w:r>
       <w:r>
-        <w:rPr>
-          <w:sz w:val="26"/>
-        </w:rPr>
         <w:t xml:space="preserve">hiển thị </w:t>
       </w:r>
       <w:r>
-        <w:rPr>
-          <w:sz w:val="26"/>
-        </w:rPr>
         <w:t>như sau:</w:t>
       </w:r>
     </w:p>
@@ -2118,54 +1892,109 @@
         <w:spacing w:line="360" w:lineRule="auto"/>
         <w:ind w:firstLine="720"/>
         <w:jc w:val="both"/>
-        <w:rPr>
-          <w:sz w:val="26"/>
-        </w:rPr>
-      </w:pPr>
-      <w:r>
-        <w:rPr>
-          <w:sz w:val="26"/>
-        </w:rPr>
+      </w:pPr>
+      <w:r>
+        <w:rPr>
+          <w:noProof/>
+        </w:rPr>
+        <w:drawing>
+          <wp:anchor distT="0" distB="0" distL="114300" distR="114300" simplePos="0" relativeHeight="251666432" behindDoc="0" locked="0" layoutInCell="1" allowOverlap="1" wp14:anchorId="57D0DEA6" wp14:editId="02FA65D8">
+            <wp:simplePos x="0" y="0"/>
+            <wp:positionH relativeFrom="column">
+              <wp:posOffset>1775460</wp:posOffset>
+            </wp:positionH>
+            <wp:positionV relativeFrom="paragraph">
+              <wp:posOffset>763905</wp:posOffset>
+            </wp:positionV>
+            <wp:extent cx="342900" cy="220980"/>
+            <wp:effectExtent l="0" t="0" r="0" b="7620"/>
+            <wp:wrapSquare wrapText="bothSides"/>
+            <wp:docPr id="4" name="Picture 4"/>
+            <wp:cNvGraphicFramePr>
+              <a:graphicFrameLocks xmlns:a="http://schemas.openxmlformats.org/drawingml/2006/main" noChangeAspect="1"/>
+            </wp:cNvGraphicFramePr>
+            <a:graphic xmlns:a="http://schemas.openxmlformats.org/drawingml/2006/main">
+              <a:graphicData uri="http://schemas.openxmlformats.org/drawingml/2006/picture">
+                <pic:pic xmlns:pic="http://schemas.openxmlformats.org/drawingml/2006/picture">
+                  <pic:nvPicPr>
+                    <pic:cNvPr id="0" name="Picture 1"/>
+                    <pic:cNvPicPr>
+                      <a:picLocks noChangeAspect="1" noChangeArrowheads="1"/>
+                    </pic:cNvPicPr>
+                  </pic:nvPicPr>
+                  <pic:blipFill>
+                    <a:blip r:embed="rId14">
+                      <a:extLst>
+                        <a:ext uri="{28A0092B-C50C-407E-A947-70E740481C1C}">
+                          <a14:useLocalDpi xmlns:a14="http://schemas.microsoft.com/office/drawing/2010/main" val="0"/>
+                        </a:ext>
+                      </a:extLst>
+                    </a:blip>
+                    <a:srcRect/>
+                    <a:stretch>
+                      <a:fillRect/>
+                    </a:stretch>
+                  </pic:blipFill>
+                  <pic:spPr bwMode="auto">
+                    <a:xfrm>
+                      <a:off x="0" y="0"/>
+                      <a:ext cx="342900" cy="220980"/>
+                    </a:xfrm>
+                    <a:prstGeom prst="rect">
+                      <a:avLst/>
+                    </a:prstGeom>
+                    <a:noFill/>
+                    <a:ln>
+                      <a:noFill/>
+                    </a:ln>
+                  </pic:spPr>
+                </pic:pic>
+              </a:graphicData>
+            </a:graphic>
+            <wp14:sizeRelH relativeFrom="page">
+              <wp14:pctWidth>0</wp14:pctWidth>
+            </wp14:sizeRelH>
+            <wp14:sizeRelV relativeFrom="page">
+              <wp14:pctHeight>0</wp14:pctHeight>
+            </wp14:sizeRelV>
+          </wp:anchor>
+        </w:drawing>
+      </w:r>
+      <w:r>
         <w:t xml:space="preserve">Các button </w:t>
       </w:r>
       <w:r>
         <w:rPr>
           <w:b/>
-          <w:sz w:val="26"/>
         </w:rPr>
         <w:t xml:space="preserve">Thanh toán, In hoá đơn </w:t>
       </w:r>
       <w:r>
-        <w:rPr>
-          <w:sz w:val="26"/>
-        </w:rPr>
         <w:t xml:space="preserve">sẽ không hoạt động cho tới khi nhân viên chọn đủ thông tin về </w:t>
       </w:r>
       <w:r>
         <w:rPr>
           <w:b/>
-          <w:sz w:val="26"/>
         </w:rPr>
         <w:t>Khách hàng</w:t>
       </w:r>
       <w:r>
-        <w:rPr>
-          <w:sz w:val="26"/>
-        </w:rPr>
         <w:t xml:space="preserve"> cũng như </w:t>
       </w:r>
       <w:r>
         <w:rPr>
           <w:b/>
-          <w:sz w:val="26"/>
         </w:rPr>
         <w:t>Mã giảm giá</w:t>
       </w:r>
       <w:r>
-        <w:rPr>
-          <w:sz w:val="26"/>
-        </w:rPr>
-        <w:t>. (Bấm button … để chọn 2 thành phần trên)</w:t>
+        <w:t xml:space="preserve">. (Bấm button </w:t>
+      </w:r>
+      <w:r>
+        <w:t xml:space="preserve"> </w:t>
+      </w:r>
+      <w:r>
+        <w:t>để chọn 2 thành phần trên)</w:t>
       </w:r>
     </w:p>
     <w:p>
@@ -2174,22 +2003,39 @@
         <w:spacing w:line="360" w:lineRule="auto"/>
         <w:ind w:firstLine="720"/>
         <w:jc w:val="both"/>
-        <w:rPr>
-          <w:sz w:val="26"/>
-        </w:rPr>
-      </w:pPr>
-      <w:r>
-        <w:rPr>
-          <w:sz w:val="26"/>
+      </w:pPr>
+      <w:r>
+        <w:t xml:space="preserve">Sau khi chọn đầy đủ thông tin, nút </w:t>
+      </w:r>
+      <w:r>
+        <w:rPr>
+          <w:b/>
+        </w:rPr>
+        <w:t xml:space="preserve">Thanh toán </w:t>
+      </w:r>
+      <w:r>
+        <w:t>sẽ hiện ra và cho phép thực hiện thao tác tiếp theo.</w:t>
+      </w:r>
+    </w:p>
+    <w:p>
+      <w:pPr>
+        <w:pStyle w:val="ListParagraph"/>
+        <w:spacing w:line="360" w:lineRule="auto"/>
+        <w:ind w:firstLine="720"/>
+        <w:jc w:val="both"/>
+      </w:pPr>
+      <w:r>
+        <w:rPr>
+          <w:noProof/>
         </w:rPr>
         <w:drawing>
-          <wp:anchor distT="0" distB="0" distL="114300" distR="114300" simplePos="0" relativeHeight="251665408" behindDoc="0" locked="0" layoutInCell="1" allowOverlap="1" wp14:anchorId="2933CDB4" wp14:editId="43674842">
+          <wp:anchor distT="0" distB="0" distL="114300" distR="114300" simplePos="0" relativeHeight="251665408" behindDoc="0" locked="0" layoutInCell="1" allowOverlap="1" wp14:anchorId="37F4471F" wp14:editId="3159521F">
             <wp:simplePos x="0" y="0"/>
             <wp:positionH relativeFrom="margin">
               <wp:posOffset>3509010</wp:posOffset>
             </wp:positionH>
             <wp:positionV relativeFrom="paragraph">
-              <wp:posOffset>612775</wp:posOffset>
+              <wp:posOffset>6985</wp:posOffset>
             </wp:positionV>
             <wp:extent cx="2218690" cy="2407920"/>
             <wp:effectExtent l="0" t="0" r="0" b="0"/>
@@ -2206,7 +2052,7 @@
                     <pic:cNvPicPr/>
                   </pic:nvPicPr>
                   <pic:blipFill rotWithShape="1">
-                    <a:blip r:embed="rId14" cstate="print">
+                    <a:blip r:embed="rId15" cstate="print">
                       <a:extLst>
                         <a:ext uri="{28A0092B-C50C-407E-A947-70E740481C1C}">
                           <a14:useLocalDpi xmlns:a14="http://schemas.microsoft.com/office/drawing/2010/main" val="0"/>
@@ -2246,108 +2092,1849 @@
         </w:drawing>
       </w:r>
       <w:r>
+        <w:t xml:space="preserve">Sau khi bấm </w:t>
+      </w:r>
+      <w:r>
+        <w:rPr>
+          <w:b/>
+        </w:rPr>
+        <w:t>Thanh toán</w:t>
+      </w:r>
+      <w:r>
+        <w:t xml:space="preserve">, hoá đơn mẫu sẽ được in ra cho Nhân viên xem trước. Có thể chọn </w:t>
+      </w:r>
+      <w:r>
+        <w:rPr>
+          <w:b/>
+        </w:rPr>
+        <w:t>In hoá đơn</w:t>
+      </w:r>
+      <w:r>
+        <w:t xml:space="preserve"> hoặc không. Thao tác in sẽ in hoá đơn hoặc xuất ra file pdf (nếu không có máy in).</w:t>
+      </w:r>
+    </w:p>
+    <w:p>
+      <w:pPr>
+        <w:spacing w:after="160" w:line="259" w:lineRule="auto"/>
         <w:rPr>
           <w:sz w:val="26"/>
         </w:rPr>
-        <w:t xml:space="preserve">Sau khi chọn đầy đủ thông tin, nút </w:t>
-      </w:r>
-      <w:r>
-        <w:rPr>
-          <w:b/>
+      </w:pPr>
+      <w:r>
+        <w:rPr>
           <w:sz w:val="26"/>
         </w:rPr>
-        <w:t xml:space="preserve">Thanh toán </w:t>
-      </w:r>
-      <w:r>
-        <w:rPr>
-          <w:sz w:val="26"/>
-        </w:rPr>
-        <w:t>sẽ hiện ra và cho phép thực hiện thao tác tiếp theo.</w:t>
+        <w:br w:type="page"/>
       </w:r>
     </w:p>
     <w:p>
       <w:pPr>
         <w:pStyle w:val="ListParagraph"/>
+        <w:numPr>
+          <w:ilvl w:val="0"/>
+          <w:numId w:val="5"/>
+        </w:numPr>
+        <w:spacing w:line="360" w:lineRule="auto"/>
+        <w:jc w:val="both"/>
+        <w:rPr>
+          <w:b/>
+          <w:sz w:val="28"/>
+        </w:rPr>
+      </w:pPr>
+      <w:r>
+        <w:rPr>
+          <w:b/>
+          <w:sz w:val="28"/>
+        </w:rPr>
+        <w:lastRenderedPageBreak/>
+        <w:t>Form Quản lý hoá đơn:</w:t>
+      </w:r>
+    </w:p>
+    <w:p>
+      <w:pPr>
+        <w:spacing w:line="360" w:lineRule="auto"/>
+        <w:ind w:left="360"/>
+        <w:jc w:val="center"/>
+        <w:rPr>
+          <w:b/>
+          <w:sz w:val="28"/>
+        </w:rPr>
+      </w:pPr>
+      <w:r>
+        <w:rPr>
+          <w:noProof/>
+          <w:sz w:val="28"/>
+        </w:rPr>
+        <w:drawing>
+          <wp:inline distT="0" distB="0" distL="0" distR="0" wp14:anchorId="7DD7A223" wp14:editId="54740AD4">
+            <wp:extent cx="5242560" cy="3694889"/>
+            <wp:effectExtent l="0" t="0" r="0" b="1270"/>
+            <wp:docPr id="11" name="Picture 11"/>
+            <wp:cNvGraphicFramePr>
+              <a:graphicFrameLocks xmlns:a="http://schemas.openxmlformats.org/drawingml/2006/main" noChangeAspect="1"/>
+            </wp:cNvGraphicFramePr>
+            <a:graphic xmlns:a="http://schemas.openxmlformats.org/drawingml/2006/main">
+              <a:graphicData uri="http://schemas.openxmlformats.org/drawingml/2006/picture">
+                <pic:pic xmlns:pic="http://schemas.openxmlformats.org/drawingml/2006/picture">
+                  <pic:nvPicPr>
+                    <pic:cNvPr id="0" name="Picture 2"/>
+                    <pic:cNvPicPr>
+                      <a:picLocks noChangeAspect="1" noChangeArrowheads="1"/>
+                    </pic:cNvPicPr>
+                  </pic:nvPicPr>
+                  <pic:blipFill>
+                    <a:blip r:embed="rId16" cstate="print">
+                      <a:extLst>
+                        <a:ext uri="{28A0092B-C50C-407E-A947-70E740481C1C}">
+                          <a14:useLocalDpi xmlns:a14="http://schemas.microsoft.com/office/drawing/2010/main" val="0"/>
+                        </a:ext>
+                      </a:extLst>
+                    </a:blip>
+                    <a:srcRect/>
+                    <a:stretch>
+                      <a:fillRect/>
+                    </a:stretch>
+                  </pic:blipFill>
+                  <pic:spPr bwMode="auto">
+                    <a:xfrm>
+                      <a:off x="0" y="0"/>
+                      <a:ext cx="5251208" cy="3700984"/>
+                    </a:xfrm>
+                    <a:prstGeom prst="rect">
+                      <a:avLst/>
+                    </a:prstGeom>
+                    <a:noFill/>
+                    <a:ln>
+                      <a:noFill/>
+                    </a:ln>
+                  </pic:spPr>
+                </pic:pic>
+              </a:graphicData>
+            </a:graphic>
+          </wp:inline>
+        </w:drawing>
+      </w:r>
+    </w:p>
+    <w:p>
+      <w:pPr>
+        <w:spacing w:line="360" w:lineRule="auto"/>
+        <w:ind w:firstLine="360"/>
+      </w:pPr>
+      <w:r>
+        <w:t>Danh sách các hoá đơn đã xuất được hiển thị ở panel bên trái, khi click vào từng record thì bảng bên phải sẽ xuất hiện chi tiết tương ứng (sub-menu) và thông tin được hiển thị trên các text field.</w:t>
+      </w:r>
+    </w:p>
+    <w:p>
+      <w:pPr>
+        <w:spacing w:line="360" w:lineRule="auto"/>
+        <w:ind w:firstLine="360"/>
+      </w:pPr>
+      <w:r>
+        <w:t>Phần tìm kiếm nâng cao: nhập điều kiện tìm theo ý muốn và nhấn Enter để bắt đầu tìm kiếm.</w:t>
+      </w:r>
+    </w:p>
+    <w:p>
+      <w:pPr>
+        <w:spacing w:line="360" w:lineRule="auto"/>
+        <w:ind w:left="360"/>
+        <w:rPr>
+          <w:b/>
+        </w:rPr>
+      </w:pPr>
+      <w:r>
+        <w:tab/>
+      </w:r>
+      <w:r>
+        <w:rPr>
+          <w:b/>
+        </w:rPr>
+        <w:t>Thông tin của form này không được phép chỉnh sửa.</w:t>
+      </w:r>
+    </w:p>
+    <w:p>
+      <w:pPr>
+        <w:pStyle w:val="ListParagraph"/>
+        <w:numPr>
+          <w:ilvl w:val="0"/>
+          <w:numId w:val="5"/>
+        </w:numPr>
+        <w:spacing w:line="360" w:lineRule="auto"/>
+        <w:rPr>
+          <w:b/>
+          <w:sz w:val="28"/>
+        </w:rPr>
+      </w:pPr>
+      <w:r>
+        <w:rPr>
+          <w:noProof/>
+        </w:rPr>
+        <w:lastRenderedPageBreak/>
+        <w:drawing>
+          <wp:anchor distT="0" distB="0" distL="114300" distR="114300" simplePos="0" relativeHeight="251668480" behindDoc="0" locked="0" layoutInCell="1" allowOverlap="1" wp14:anchorId="52C02227" wp14:editId="2FEB0F4E">
+            <wp:simplePos x="0" y="0"/>
+            <wp:positionH relativeFrom="margin">
+              <wp:posOffset>320675</wp:posOffset>
+            </wp:positionH>
+            <wp:positionV relativeFrom="paragraph">
+              <wp:posOffset>293370</wp:posOffset>
+            </wp:positionV>
+            <wp:extent cx="5091139" cy="3581400"/>
+            <wp:effectExtent l="0" t="0" r="0" b="0"/>
+            <wp:wrapSquare wrapText="bothSides"/>
+            <wp:docPr id="13" name="Picture 13"/>
+            <wp:cNvGraphicFramePr>
+              <a:graphicFrameLocks xmlns:a="http://schemas.openxmlformats.org/drawingml/2006/main" noChangeAspect="1"/>
+            </wp:cNvGraphicFramePr>
+            <a:graphic xmlns:a="http://schemas.openxmlformats.org/drawingml/2006/main">
+              <a:graphicData uri="http://schemas.openxmlformats.org/drawingml/2006/picture">
+                <pic:pic xmlns:pic="http://schemas.openxmlformats.org/drawingml/2006/picture">
+                  <pic:nvPicPr>
+                    <pic:cNvPr id="0" name="Picture 3"/>
+                    <pic:cNvPicPr>
+                      <a:picLocks noChangeAspect="1" noChangeArrowheads="1"/>
+                    </pic:cNvPicPr>
+                  </pic:nvPicPr>
+                  <pic:blipFill>
+                    <a:blip r:embed="rId17" cstate="print">
+                      <a:extLst>
+                        <a:ext uri="{28A0092B-C50C-407E-A947-70E740481C1C}">
+                          <a14:useLocalDpi xmlns:a14="http://schemas.microsoft.com/office/drawing/2010/main" val="0"/>
+                        </a:ext>
+                      </a:extLst>
+                    </a:blip>
+                    <a:srcRect/>
+                    <a:stretch>
+                      <a:fillRect/>
+                    </a:stretch>
+                  </pic:blipFill>
+                  <pic:spPr bwMode="auto">
+                    <a:xfrm>
+                      <a:off x="0" y="0"/>
+                      <a:ext cx="5091139" cy="3581400"/>
+                    </a:xfrm>
+                    <a:prstGeom prst="rect">
+                      <a:avLst/>
+                    </a:prstGeom>
+                    <a:noFill/>
+                    <a:ln>
+                      <a:noFill/>
+                    </a:ln>
+                  </pic:spPr>
+                </pic:pic>
+              </a:graphicData>
+            </a:graphic>
+            <wp14:sizeRelH relativeFrom="page">
+              <wp14:pctWidth>0</wp14:pctWidth>
+            </wp14:sizeRelH>
+            <wp14:sizeRelV relativeFrom="page">
+              <wp14:pctHeight>0</wp14:pctHeight>
+            </wp14:sizeRelV>
+          </wp:anchor>
+        </w:drawing>
+      </w:r>
+      <w:r>
+        <w:rPr>
+          <w:b/>
+          <w:sz w:val="28"/>
+        </w:rPr>
+        <w:t>Form Quản lý khuyến mãi:</w:t>
+      </w:r>
+    </w:p>
+    <w:p>
+      <w:pPr>
+        <w:spacing w:line="360" w:lineRule="auto"/>
+        <w:ind w:left="360"/>
+        <w:rPr>
+          <w:b/>
+          <w:sz w:val="28"/>
+        </w:rPr>
+      </w:pPr>
+    </w:p>
+    <w:p>
+      <w:pPr>
+        <w:spacing w:line="360" w:lineRule="auto"/>
+        <w:ind w:firstLine="360"/>
+        <w:jc w:val="both"/>
+      </w:pPr>
+      <w:r>
+        <w:t xml:space="preserve">Form này có chức năng </w:t>
+      </w:r>
+      <w:r>
+        <w:rPr>
+          <w:b/>
+        </w:rPr>
+        <w:t xml:space="preserve">thêm/sửa </w:t>
+      </w:r>
+      <w:r>
+        <w:t>mã khuyến mãi, tuỳ chỉnh theo ngày hiệu lực nhờ công cụ DateChooser:</w:t>
+      </w:r>
+    </w:p>
+    <w:p>
+      <w:pPr>
+        <w:spacing w:line="360" w:lineRule="auto"/>
+        <w:ind w:left="360"/>
+        <w:jc w:val="center"/>
+        <w:rPr>
+          <w:sz w:val="28"/>
+        </w:rPr>
+      </w:pPr>
+      <w:r>
+        <w:rPr>
+          <w:noProof/>
+          <w:sz w:val="28"/>
+        </w:rPr>
+        <w:drawing>
+          <wp:inline distT="0" distB="0" distL="0" distR="0">
+            <wp:extent cx="3200400" cy="1821180"/>
+            <wp:effectExtent l="0" t="0" r="0" b="7620"/>
+            <wp:docPr id="14" name="Picture 14"/>
+            <wp:cNvGraphicFramePr>
+              <a:graphicFrameLocks xmlns:a="http://schemas.openxmlformats.org/drawingml/2006/main" noChangeAspect="1"/>
+            </wp:cNvGraphicFramePr>
+            <a:graphic xmlns:a="http://schemas.openxmlformats.org/drawingml/2006/main">
+              <a:graphicData uri="http://schemas.openxmlformats.org/drawingml/2006/picture">
+                <pic:pic xmlns:pic="http://schemas.openxmlformats.org/drawingml/2006/picture">
+                  <pic:nvPicPr>
+                    <pic:cNvPr id="0" name="Picture 4"/>
+                    <pic:cNvPicPr>
+                      <a:picLocks noChangeAspect="1" noChangeArrowheads="1"/>
+                    </pic:cNvPicPr>
+                  </pic:nvPicPr>
+                  <pic:blipFill>
+                    <a:blip r:embed="rId18">
+                      <a:extLst>
+                        <a:ext uri="{28A0092B-C50C-407E-A947-70E740481C1C}">
+                          <a14:useLocalDpi xmlns:a14="http://schemas.microsoft.com/office/drawing/2010/main" val="0"/>
+                        </a:ext>
+                      </a:extLst>
+                    </a:blip>
+                    <a:srcRect/>
+                    <a:stretch>
+                      <a:fillRect/>
+                    </a:stretch>
+                  </pic:blipFill>
+                  <pic:spPr bwMode="auto">
+                    <a:xfrm>
+                      <a:off x="0" y="0"/>
+                      <a:ext cx="3200400" cy="1821180"/>
+                    </a:xfrm>
+                    <a:prstGeom prst="rect">
+                      <a:avLst/>
+                    </a:prstGeom>
+                    <a:noFill/>
+                    <a:ln>
+                      <a:noFill/>
+                    </a:ln>
+                  </pic:spPr>
+                </pic:pic>
+              </a:graphicData>
+            </a:graphic>
+          </wp:inline>
+        </w:drawing>
+      </w:r>
+    </w:p>
+    <w:p>
+      <w:pPr>
+        <w:spacing w:line="360" w:lineRule="auto"/>
+        <w:ind w:left="360"/>
+        <w:jc w:val="both"/>
+        <w:rPr>
+          <w:sz w:val="28"/>
+        </w:rPr>
+      </w:pPr>
+    </w:p>
+    <w:p>
+      <w:pPr>
+        <w:spacing w:line="360" w:lineRule="auto"/>
+        <w:ind w:firstLine="360"/>
+        <w:jc w:val="both"/>
+      </w:pPr>
+      <w:r>
+        <w:rPr>
+          <w:sz w:val="28"/>
+        </w:rPr>
+        <w:drawing>
+          <wp:anchor distT="0" distB="0" distL="114300" distR="114300" simplePos="0" relativeHeight="251667456" behindDoc="0" locked="0" layoutInCell="1" allowOverlap="1" wp14:anchorId="2ADCC205" wp14:editId="720C1035">
+            <wp:simplePos x="0" y="0"/>
+            <wp:positionH relativeFrom="margin">
+              <wp:posOffset>2668270</wp:posOffset>
+            </wp:positionH>
+            <wp:positionV relativeFrom="paragraph">
+              <wp:posOffset>259080</wp:posOffset>
+            </wp:positionV>
+            <wp:extent cx="2743200" cy="1655445"/>
+            <wp:effectExtent l="0" t="0" r="0" b="1905"/>
+            <wp:wrapSquare wrapText="bothSides"/>
+            <wp:docPr id="16" name="Picture 16"/>
+            <wp:cNvGraphicFramePr>
+              <a:graphicFrameLocks xmlns:a="http://schemas.openxmlformats.org/drawingml/2006/main" noChangeAspect="1"/>
+            </wp:cNvGraphicFramePr>
+            <a:graphic xmlns:a="http://schemas.openxmlformats.org/drawingml/2006/main">
+              <a:graphicData uri="http://schemas.openxmlformats.org/drawingml/2006/picture">
+                <pic:pic xmlns:pic="http://schemas.openxmlformats.org/drawingml/2006/picture">
+                  <pic:nvPicPr>
+                    <pic:cNvPr id="1" name=""/>
+                    <pic:cNvPicPr/>
+                  </pic:nvPicPr>
+                  <pic:blipFill rotWithShape="1">
+                    <a:blip r:embed="rId19">
+                      <a:extLst>
+                        <a:ext uri="{28A0092B-C50C-407E-A947-70E740481C1C}">
+                          <a14:useLocalDpi xmlns:a14="http://schemas.microsoft.com/office/drawing/2010/main" val="0"/>
+                        </a:ext>
+                      </a:extLst>
+                    </a:blip>
+                    <a:srcRect l="584" t="656" r="1702" b="1"/>
+                    <a:stretch/>
+                  </pic:blipFill>
+                  <pic:spPr bwMode="auto">
+                    <a:xfrm>
+                      <a:off x="0" y="0"/>
+                      <a:ext cx="2743200" cy="1655445"/>
+                    </a:xfrm>
+                    <a:prstGeom prst="rect">
+                      <a:avLst/>
+                    </a:prstGeom>
+                    <a:ln>
+                      <a:noFill/>
+                    </a:ln>
+                    <a:extLst>
+                      <a:ext uri="{53640926-AAD7-44D8-BBD7-CCE9431645EC}">
+                        <a14:shadowObscured xmlns:a14="http://schemas.microsoft.com/office/drawing/2010/main"/>
+                      </a:ext>
+                    </a:extLst>
+                  </pic:spPr>
+                </pic:pic>
+              </a:graphicData>
+            </a:graphic>
+            <wp14:sizeRelH relativeFrom="page">
+              <wp14:pctWidth>0</wp14:pctWidth>
+            </wp14:sizeRelH>
+            <wp14:sizeRelV relativeFrom="page">
+              <wp14:pctHeight>0</wp14:pctHeight>
+            </wp14:sizeRelV>
+          </wp:anchor>
+        </w:drawing>
+      </w:r>
+      <w:r>
+        <w:rPr>
+          <w:b/>
+        </w:rPr>
+        <w:t xml:space="preserve">Ngày bắt đầu </w:t>
+      </w:r>
+      <w:r>
+        <w:t xml:space="preserve">và </w:t>
+      </w:r>
+      <w:r>
+        <w:rPr>
+          <w:b/>
+        </w:rPr>
+        <w:t>Ngày kết thúc</w:t>
+      </w:r>
+      <w:r>
+        <w:t xml:space="preserve"> phải nằm trong khoảng thời gian hợp lệ, nếu không phần mềm sẽ xuất hiện thông báo lỗi:</w:t>
+      </w:r>
+    </w:p>
+    <w:p>
+      <w:pPr>
+        <w:spacing w:after="160" w:line="259" w:lineRule="auto"/>
+        <w:rPr>
+          <w:sz w:val="28"/>
+        </w:rPr>
+      </w:pPr>
+      <w:r>
+        <w:rPr>
+          <w:sz w:val="28"/>
+        </w:rPr>
+        <w:br w:type="page"/>
+      </w:r>
+    </w:p>
+    <w:p>
+      <w:pPr>
+        <w:pStyle w:val="ListParagraph"/>
+        <w:numPr>
+          <w:ilvl w:val="0"/>
+          <w:numId w:val="5"/>
+        </w:numPr>
+        <w:spacing w:line="360" w:lineRule="auto"/>
+        <w:rPr>
+          <w:b/>
+          <w:sz w:val="28"/>
+        </w:rPr>
+      </w:pPr>
+      <w:r>
+        <w:rPr>
+          <w:b/>
+          <w:sz w:val="28"/>
+        </w:rPr>
+        <w:lastRenderedPageBreak/>
+        <w:t>Form Quản lý sản phẩm:</w:t>
+      </w:r>
+    </w:p>
+    <w:p>
+      <w:pPr>
+        <w:spacing w:line="360" w:lineRule="auto"/>
+        <w:ind w:left="360"/>
+        <w:jc w:val="center"/>
+        <w:rPr>
+          <w:b/>
+          <w:sz w:val="28"/>
+        </w:rPr>
+      </w:pPr>
+      <w:r>
+        <w:rPr>
+          <w:noProof/>
+        </w:rPr>
+        <w:drawing>
+          <wp:inline distT="0" distB="0" distL="0" distR="0" wp14:anchorId="12F33931" wp14:editId="17E5C945">
+            <wp:extent cx="5722620" cy="4107180"/>
+            <wp:effectExtent l="0" t="0" r="0" b="7620"/>
+            <wp:docPr id="15" name="Picture 15"/>
+            <wp:cNvGraphicFramePr>
+              <a:graphicFrameLocks xmlns:a="http://schemas.openxmlformats.org/drawingml/2006/main" noChangeAspect="1"/>
+            </wp:cNvGraphicFramePr>
+            <a:graphic xmlns:a="http://schemas.openxmlformats.org/drawingml/2006/main">
+              <a:graphicData uri="http://schemas.openxmlformats.org/drawingml/2006/picture">
+                <pic:pic xmlns:pic="http://schemas.openxmlformats.org/drawingml/2006/picture">
+                  <pic:nvPicPr>
+                    <pic:cNvPr id="0" name="Picture 5"/>
+                    <pic:cNvPicPr>
+                      <a:picLocks noChangeAspect="1" noChangeArrowheads="1"/>
+                    </pic:cNvPicPr>
+                  </pic:nvPicPr>
+                  <pic:blipFill>
+                    <a:blip r:embed="rId20">
+                      <a:extLst>
+                        <a:ext uri="{28A0092B-C50C-407E-A947-70E740481C1C}">
+                          <a14:useLocalDpi xmlns:a14="http://schemas.microsoft.com/office/drawing/2010/main" val="0"/>
+                        </a:ext>
+                      </a:extLst>
+                    </a:blip>
+                    <a:srcRect/>
+                    <a:stretch>
+                      <a:fillRect/>
+                    </a:stretch>
+                  </pic:blipFill>
+                  <pic:spPr bwMode="auto">
+                    <a:xfrm>
+                      <a:off x="0" y="0"/>
+                      <a:ext cx="5722620" cy="4107180"/>
+                    </a:xfrm>
+                    <a:prstGeom prst="rect">
+                      <a:avLst/>
+                    </a:prstGeom>
+                    <a:noFill/>
+                    <a:ln>
+                      <a:noFill/>
+                    </a:ln>
+                  </pic:spPr>
+                </pic:pic>
+              </a:graphicData>
+            </a:graphic>
+          </wp:inline>
+        </w:drawing>
+      </w:r>
+    </w:p>
+    <w:p>
+      <w:pPr>
+        <w:spacing w:line="360" w:lineRule="auto"/>
+        <w:ind w:firstLine="360"/>
+      </w:pPr>
+      <w:r>
+        <w:t>Chức năng chính thể hiện qua các button:</w:t>
+      </w:r>
+    </w:p>
+    <w:p>
+      <w:pPr>
+        <w:spacing w:line="360" w:lineRule="auto"/>
+        <w:ind w:left="360"/>
+        <w:jc w:val="center"/>
+      </w:pPr>
+      <w:r>
+        <w:rPr>
+          <w:noProof/>
+        </w:rPr>
+        <w:drawing>
+          <wp:inline distT="0" distB="0" distL="0" distR="0" wp14:anchorId="3766E059" wp14:editId="00B98935">
+            <wp:extent cx="5730240" cy="281940"/>
+            <wp:effectExtent l="0" t="0" r="3810" b="3810"/>
+            <wp:docPr id="17" name="Picture 17"/>
+            <wp:cNvGraphicFramePr>
+              <a:graphicFrameLocks xmlns:a="http://schemas.openxmlformats.org/drawingml/2006/main" noChangeAspect="1"/>
+            </wp:cNvGraphicFramePr>
+            <a:graphic xmlns:a="http://schemas.openxmlformats.org/drawingml/2006/main">
+              <a:graphicData uri="http://schemas.openxmlformats.org/drawingml/2006/picture">
+                <pic:pic xmlns:pic="http://schemas.openxmlformats.org/drawingml/2006/picture">
+                  <pic:nvPicPr>
+                    <pic:cNvPr id="0" name="Picture 6"/>
+                    <pic:cNvPicPr>
+                      <a:picLocks noChangeAspect="1" noChangeArrowheads="1"/>
+                    </pic:cNvPicPr>
+                  </pic:nvPicPr>
+                  <pic:blipFill>
+                    <a:blip r:embed="rId21">
+                      <a:extLst>
+                        <a:ext uri="{28A0092B-C50C-407E-A947-70E740481C1C}">
+                          <a14:useLocalDpi xmlns:a14="http://schemas.microsoft.com/office/drawing/2010/main" val="0"/>
+                        </a:ext>
+                      </a:extLst>
+                    </a:blip>
+                    <a:srcRect/>
+                    <a:stretch>
+                      <a:fillRect/>
+                    </a:stretch>
+                  </pic:blipFill>
+                  <pic:spPr bwMode="auto">
+                    <a:xfrm>
+                      <a:off x="0" y="0"/>
+                      <a:ext cx="5730240" cy="281940"/>
+                    </a:xfrm>
+                    <a:prstGeom prst="rect">
+                      <a:avLst/>
+                    </a:prstGeom>
+                    <a:noFill/>
+                    <a:ln>
+                      <a:noFill/>
+                    </a:ln>
+                  </pic:spPr>
+                </pic:pic>
+              </a:graphicData>
+            </a:graphic>
+          </wp:inline>
+        </w:drawing>
+      </w:r>
+    </w:p>
+    <w:p>
+      <w:pPr>
+        <w:spacing w:line="360" w:lineRule="auto"/>
+        <w:ind w:firstLine="360"/>
+        <w:jc w:val="both"/>
+      </w:pPr>
+      <w:r>
+        <w:t xml:space="preserve">Chức năng </w:t>
+      </w:r>
+      <w:r>
+        <w:rPr>
+          <w:b/>
+        </w:rPr>
+        <w:t>Thêm, lưu, xoá</w:t>
+      </w:r>
+      <w:r>
+        <w:t>: không trình bày thêm.</w:t>
+      </w:r>
+    </w:p>
+    <w:p>
+      <w:pPr>
+        <w:spacing w:line="360" w:lineRule="auto"/>
+        <w:ind w:firstLine="360"/>
+        <w:jc w:val="both"/>
+      </w:pPr>
+      <w:r>
+        <w:rPr>
+          <w:noProof/>
+        </w:rPr>
+        <w:drawing>
+          <wp:anchor distT="0" distB="0" distL="114300" distR="114300" simplePos="0" relativeHeight="251669504" behindDoc="0" locked="0" layoutInCell="1" allowOverlap="1" wp14:anchorId="751F438E" wp14:editId="4B6F9619">
+            <wp:simplePos x="0" y="0"/>
+            <wp:positionH relativeFrom="column">
+              <wp:posOffset>1211580</wp:posOffset>
+            </wp:positionH>
+            <wp:positionV relativeFrom="paragraph">
+              <wp:posOffset>474345</wp:posOffset>
+            </wp:positionV>
+            <wp:extent cx="2095500" cy="312420"/>
+            <wp:effectExtent l="0" t="0" r="0" b="0"/>
+            <wp:wrapSquare wrapText="bothSides"/>
+            <wp:docPr id="18" name="Picture 18"/>
+            <wp:cNvGraphicFramePr>
+              <a:graphicFrameLocks xmlns:a="http://schemas.openxmlformats.org/drawingml/2006/main" noChangeAspect="1"/>
+            </wp:cNvGraphicFramePr>
+            <a:graphic xmlns:a="http://schemas.openxmlformats.org/drawingml/2006/main">
+              <a:graphicData uri="http://schemas.openxmlformats.org/drawingml/2006/picture">
+                <pic:pic xmlns:pic="http://schemas.openxmlformats.org/drawingml/2006/picture">
+                  <pic:nvPicPr>
+                    <pic:cNvPr id="0" name="Picture 7"/>
+                    <pic:cNvPicPr>
+                      <a:picLocks noChangeAspect="1" noChangeArrowheads="1"/>
+                    </pic:cNvPicPr>
+                  </pic:nvPicPr>
+                  <pic:blipFill>
+                    <a:blip r:embed="rId22">
+                      <a:extLst>
+                        <a:ext uri="{28A0092B-C50C-407E-A947-70E740481C1C}">
+                          <a14:useLocalDpi xmlns:a14="http://schemas.microsoft.com/office/drawing/2010/main" val="0"/>
+                        </a:ext>
+                      </a:extLst>
+                    </a:blip>
+                    <a:srcRect/>
+                    <a:stretch>
+                      <a:fillRect/>
+                    </a:stretch>
+                  </pic:blipFill>
+                  <pic:spPr bwMode="auto">
+                    <a:xfrm>
+                      <a:off x="0" y="0"/>
+                      <a:ext cx="2095500" cy="312420"/>
+                    </a:xfrm>
+                    <a:prstGeom prst="rect">
+                      <a:avLst/>
+                    </a:prstGeom>
+                    <a:noFill/>
+                    <a:ln>
+                      <a:noFill/>
+                    </a:ln>
+                  </pic:spPr>
+                </pic:pic>
+              </a:graphicData>
+            </a:graphic>
+            <wp14:sizeRelH relativeFrom="page">
+              <wp14:pctWidth>0</wp14:pctWidth>
+            </wp14:sizeRelH>
+            <wp14:sizeRelV relativeFrom="page">
+              <wp14:pctHeight>0</wp14:pctHeight>
+            </wp14:sizeRelV>
+          </wp:anchor>
+        </w:drawing>
+      </w:r>
+      <w:r>
+        <w:t>Chức năng</w:t>
+      </w:r>
+      <w:r>
+        <w:rPr>
+          <w:b/>
+        </w:rPr>
+        <w:t xml:space="preserve"> </w:t>
+      </w:r>
+      <w:r>
+        <w:rPr>
+          <w:b/>
+        </w:rPr>
+        <w:t>Tìm kiếm</w:t>
+      </w:r>
+      <w:r>
+        <w:t>:</w:t>
+      </w:r>
+      <w:r>
+        <w:rPr>
+          <w:b/>
+        </w:rPr>
+        <w:t xml:space="preserve"> </w:t>
+      </w:r>
+      <w:r>
+        <w:t xml:space="preserve">Người dùng </w:t>
+      </w:r>
+      <w:r>
+        <w:t xml:space="preserve">nhập từ khoá tìm kiếm vào ô </w:t>
+      </w:r>
+      <w:r>
+        <w:rPr>
+          <w:b/>
+        </w:rPr>
+        <w:t>Từ khoá tìm</w:t>
+      </w:r>
+      <w:r>
+        <w:t xml:space="preserve"> và nhấn Enter hoặc click button </w:t>
+      </w:r>
+      <w:r>
+        <w:rPr>
+          <w:b/>
+        </w:rPr>
+        <w:t>Tìm kiếm</w:t>
+      </w:r>
+      <w:r>
+        <w:t>.</w:t>
+      </w:r>
+    </w:p>
+    <w:p>
+      <w:pPr>
+        <w:spacing w:line="360" w:lineRule="auto"/>
+        <w:ind w:firstLine="360"/>
+        <w:jc w:val="both"/>
+      </w:pPr>
+      <w:r>
+        <w:t>Hai button   dùng để xuất bảng bên dưới thành file excel hoặc import thông tin từ file excel bên ngoài vào bảng.</w:t>
+      </w:r>
+    </w:p>
+    <w:p>
+      <w:pPr>
+        <w:spacing w:line="360" w:lineRule="auto"/>
+        <w:ind w:firstLine="360"/>
+        <w:jc w:val="both"/>
+      </w:pPr>
+      <w:r>
+        <w:t xml:space="preserve">Button </w:t>
+      </w:r>
+      <w:r>
+        <w:rPr>
+          <w:b/>
+        </w:rPr>
+        <w:t>Chọn ảnh</w:t>
+      </w:r>
+      <w:r>
+        <w:t xml:space="preserve"> sẽ mở hộp thoại cho người dùng chọn ảnh của sản phẩm và tự động lưu file vào thư mục image/SanPham</w:t>
+      </w:r>
+      <w:r>
+        <w:t>.</w:t>
+      </w:r>
+    </w:p>
+    <w:p>
+      <w:pPr>
+        <w:spacing w:after="160" w:line="259" w:lineRule="auto"/>
+      </w:pPr>
+      <w:r>
+        <w:br w:type="page"/>
+      </w:r>
+    </w:p>
+    <w:p>
+      <w:pPr>
+        <w:pStyle w:val="ListParagraph"/>
+        <w:numPr>
+          <w:ilvl w:val="0"/>
+          <w:numId w:val="5"/>
+        </w:numPr>
+        <w:spacing w:line="360" w:lineRule="auto"/>
+        <w:jc w:val="both"/>
+        <w:rPr>
+          <w:b/>
+          <w:sz w:val="28"/>
+        </w:rPr>
+      </w:pPr>
+      <w:r>
+        <w:rPr>
+          <w:b/>
+          <w:sz w:val="28"/>
+        </w:rPr>
+        <w:lastRenderedPageBreak/>
+        <w:t>Form Quản lý nhân viên và Phân quyền:</w:t>
+      </w:r>
+    </w:p>
+    <w:p>
+      <w:pPr>
+        <w:pStyle w:val="ListParagraph"/>
+        <w:numPr>
+          <w:ilvl w:val="0"/>
+          <w:numId w:val="6"/>
+        </w:numPr>
+        <w:spacing w:line="360" w:lineRule="auto"/>
+        <w:jc w:val="both"/>
+        <w:rPr>
+          <w:b/>
+        </w:rPr>
+      </w:pPr>
+      <w:r>
+        <w:rPr>
+          <w:b/>
+        </w:rPr>
+        <w:t>Quản lý nhân viên:</w:t>
+      </w:r>
+    </w:p>
+    <w:p>
+      <w:pPr>
         <w:spacing w:line="360" w:lineRule="auto"/>
         <w:ind w:firstLine="720"/>
         <w:jc w:val="both"/>
-        <w:rPr>
-          <w:sz w:val="26"/>
-        </w:rPr>
-      </w:pPr>
-      <w:r>
-        <w:rPr>
-          <w:sz w:val="26"/>
-        </w:rPr>
-        <w:t xml:space="preserve">Sau khi bấm </w:t>
-      </w:r>
-      <w:r>
-        <w:rPr>
-          <w:b/>
-          <w:sz w:val="26"/>
-        </w:rPr>
-        <w:t>Thanh toán</w:t>
-      </w:r>
-      <w:r>
-        <w:rPr>
-          <w:sz w:val="26"/>
-        </w:rPr>
-        <w:t xml:space="preserve">, hoá đơn mẫu sẽ được in ra cho Nhân viên xem trước. Có thể chọn </w:t>
-      </w:r>
-      <w:r>
-        <w:rPr>
-          <w:b/>
-          <w:sz w:val="26"/>
-        </w:rPr>
-        <w:t>In hoá đơn</w:t>
-      </w:r>
-      <w:r>
-        <w:rPr>
-          <w:sz w:val="26"/>
-        </w:rPr>
-        <w:t xml:space="preserve"> hoặc không. Thao tác in sẽ in hoá đơn hoặc xuất ra file pdf (nếu không có máy in).</w:t>
+      </w:pPr>
+      <w:r>
+        <w:drawing>
+          <wp:inline distT="0" distB="0" distL="0" distR="0" wp14:anchorId="32F81478" wp14:editId="72361C5A">
+            <wp:extent cx="5686425" cy="4006516"/>
+            <wp:effectExtent l="0" t="0" r="0" b="0"/>
+            <wp:docPr id="19" name="Picture 19"/>
+            <wp:cNvGraphicFramePr>
+              <a:graphicFrameLocks xmlns:a="http://schemas.openxmlformats.org/drawingml/2006/main" noChangeAspect="1"/>
+            </wp:cNvGraphicFramePr>
+            <a:graphic xmlns:a="http://schemas.openxmlformats.org/drawingml/2006/main">
+              <a:graphicData uri="http://schemas.openxmlformats.org/drawingml/2006/picture">
+                <pic:pic xmlns:pic="http://schemas.openxmlformats.org/drawingml/2006/picture">
+                  <pic:nvPicPr>
+                    <pic:cNvPr id="1" name=""/>
+                    <pic:cNvPicPr/>
+                  </pic:nvPicPr>
+                  <pic:blipFill rotWithShape="1">
+                    <a:blip r:embed="rId23"/>
+                    <a:srcRect l="421" t="984" r="345" b="737"/>
+                    <a:stretch/>
+                  </pic:blipFill>
+                  <pic:spPr bwMode="auto">
+                    <a:xfrm>
+                      <a:off x="0" y="0"/>
+                      <a:ext cx="5688255" cy="4007805"/>
+                    </a:xfrm>
+                    <a:prstGeom prst="rect">
+                      <a:avLst/>
+                    </a:prstGeom>
+                    <a:ln>
+                      <a:noFill/>
+                    </a:ln>
+                    <a:extLst>
+                      <a:ext uri="{53640926-AAD7-44D8-BBD7-CCE9431645EC}">
+                        <a14:shadowObscured xmlns:a14="http://schemas.microsoft.com/office/drawing/2010/main"/>
+                      </a:ext>
+                    </a:extLst>
+                  </pic:spPr>
+                </pic:pic>
+              </a:graphicData>
+            </a:graphic>
+          </wp:inline>
+        </w:drawing>
+      </w:r>
+    </w:p>
+    <w:p>
+      <w:pPr>
+        <w:spacing w:line="360" w:lineRule="auto"/>
+        <w:ind w:firstLine="720"/>
+        <w:jc w:val="both"/>
+      </w:pPr>
+      <w:r>
+        <w:t xml:space="preserve">Các button </w:t>
+      </w:r>
+      <w:r>
+        <w:rPr>
+          <w:b/>
+        </w:rPr>
+        <w:t>Thêm, Lưu, Xoá, Tìm kiếm, Xuất, Nhập</w:t>
+      </w:r>
+      <w:r>
+        <w:t>: tương tự như các form trên.</w:t>
+      </w:r>
+    </w:p>
+    <w:p>
+      <w:pPr>
+        <w:spacing w:line="360" w:lineRule="auto"/>
+        <w:ind w:firstLine="720"/>
+        <w:jc w:val="both"/>
+      </w:pPr>
+      <w:r>
+        <w:t xml:space="preserve">Các button liên quan tới </w:t>
+      </w:r>
+      <w:r>
+        <w:rPr>
+          <w:b/>
+        </w:rPr>
+        <w:t>Tài khoản</w:t>
+      </w:r>
+      <w:r>
+        <w:t>:</w:t>
+      </w:r>
+      <w:r>
+        <w:t xml:space="preserve"> </w:t>
+      </w:r>
+    </w:p>
+    <w:p>
+      <w:pPr>
+        <w:spacing w:line="360" w:lineRule="auto"/>
+        <w:jc w:val="center"/>
+      </w:pPr>
+      <w:r>
+        <w:drawing>
+          <wp:inline distT="0" distB="0" distL="0" distR="0" wp14:anchorId="077E9A90" wp14:editId="1EFC46C1">
+            <wp:extent cx="3405554" cy="261027"/>
+            <wp:effectExtent l="0" t="0" r="4445" b="5715"/>
+            <wp:docPr id="20" name="Picture 20"/>
+            <wp:cNvGraphicFramePr>
+              <a:graphicFrameLocks xmlns:a="http://schemas.openxmlformats.org/drawingml/2006/main" noChangeAspect="1"/>
+            </wp:cNvGraphicFramePr>
+            <a:graphic xmlns:a="http://schemas.openxmlformats.org/drawingml/2006/main">
+              <a:graphicData uri="http://schemas.openxmlformats.org/drawingml/2006/picture">
+                <pic:pic xmlns:pic="http://schemas.openxmlformats.org/drawingml/2006/picture">
+                  <pic:nvPicPr>
+                    <pic:cNvPr id="1" name=""/>
+                    <pic:cNvPicPr/>
+                  </pic:nvPicPr>
+                  <pic:blipFill rotWithShape="1">
+                    <a:blip r:embed="rId24"/>
+                    <a:srcRect l="686" t="7541" r="845" b="9575"/>
+                    <a:stretch/>
+                  </pic:blipFill>
+                  <pic:spPr bwMode="auto">
+                    <a:xfrm>
+                      <a:off x="0" y="0"/>
+                      <a:ext cx="3527417" cy="270368"/>
+                    </a:xfrm>
+                    <a:prstGeom prst="rect">
+                      <a:avLst/>
+                    </a:prstGeom>
+                    <a:ln>
+                      <a:noFill/>
+                    </a:ln>
+                    <a:extLst>
+                      <a:ext uri="{53640926-AAD7-44D8-BBD7-CCE9431645EC}">
+                        <a14:shadowObscured xmlns:a14="http://schemas.microsoft.com/office/drawing/2010/main"/>
+                      </a:ext>
+                    </a:extLst>
+                  </pic:spPr>
+                </pic:pic>
+              </a:graphicData>
+            </a:graphic>
+          </wp:inline>
+        </w:drawing>
+      </w:r>
+    </w:p>
+    <w:p>
+      <w:pPr>
+        <w:pStyle w:val="ListParagraph"/>
+        <w:numPr>
+          <w:ilvl w:val="0"/>
+          <w:numId w:val="4"/>
+        </w:numPr>
+        <w:spacing w:line="360" w:lineRule="auto"/>
+        <w:ind w:left="993" w:hanging="284"/>
+        <w:jc w:val="both"/>
+      </w:pPr>
+      <w:r>
+        <w:rPr>
+          <w:b/>
+        </w:rPr>
+        <w:t>Cấp tài khoản</w:t>
+      </w:r>
+      <w:r>
+        <w:t>:</w:t>
+      </w:r>
+      <w:r>
+        <w:rPr>
+          <w:b/>
+        </w:rPr>
+        <w:t xml:space="preserve"> </w:t>
+      </w:r>
+      <w:r>
+        <w:t>thực hiện cấp mới tài khoản cho nhân viên,</w:t>
+      </w:r>
+      <w:r>
+        <w:rPr>
+          <w:b/>
+        </w:rPr>
+        <w:t xml:space="preserve"> </w:t>
+      </w:r>
+      <w:r>
+        <w:t>đồng thời cũng là chức năng mở khoá tài khoản (yêu cầu nhập đúng tên đăng nhập cũ).</w:t>
+      </w:r>
+    </w:p>
+    <w:p>
+      <w:pPr>
+        <w:pStyle w:val="ListParagraph"/>
+        <w:numPr>
+          <w:ilvl w:val="0"/>
+          <w:numId w:val="4"/>
+        </w:numPr>
+        <w:spacing w:line="360" w:lineRule="auto"/>
+        <w:ind w:left="993" w:hanging="284"/>
+        <w:jc w:val="both"/>
+      </w:pPr>
+      <w:r>
+        <w:rPr>
+          <w:b/>
+        </w:rPr>
+        <w:t>Mật khẩu/Quyền</w:t>
+      </w:r>
+      <w:r>
+        <w:t xml:space="preserve">: Thực hiện đặt lại mật khẩu nếu có nhân viên thông báo quên mật khẩu, mật khẩu mặc định sẽ là tên đăng nhập. Chức năng </w:t>
+      </w:r>
+      <w:r>
+        <w:rPr>
+          <w:b/>
+        </w:rPr>
+        <w:t xml:space="preserve">Phân </w:t>
+      </w:r>
+      <w:r>
+        <w:rPr>
+          <w:b/>
+        </w:rPr>
+        <w:t xml:space="preserve">Quyền </w:t>
+      </w:r>
+      <w:r>
+        <w:t>cho phép chỉnh sửa lại nhóm quyền của một tài khoản bất kì.</w:t>
+      </w:r>
+    </w:p>
+    <w:p>
+      <w:pPr>
+        <w:pStyle w:val="ListParagraph"/>
+        <w:numPr>
+          <w:ilvl w:val="0"/>
+          <w:numId w:val="4"/>
+        </w:numPr>
+        <w:spacing w:line="360" w:lineRule="auto"/>
+        <w:ind w:left="993" w:hanging="284"/>
+        <w:jc w:val="both"/>
+      </w:pPr>
+      <w:r>
+        <w:rPr>
+          <w:b/>
+        </w:rPr>
+        <w:t>Khoá tài khoản</w:t>
+      </w:r>
+      <w:r>
+        <w:t>: Thực hiện vô hiệu tài khoản của một nhân viên, tài khoản bị khoá sẽ không còn đăng nhập được nữa cho tới khi được mở trở lại.</w:t>
+      </w:r>
+    </w:p>
+    <w:p>
+      <w:pPr>
+        <w:spacing w:after="160" w:line="259" w:lineRule="auto"/>
+      </w:pPr>
+      <w:r>
+        <w:br w:type="page"/>
+      </w:r>
+    </w:p>
+    <w:p>
+      <w:pPr>
+        <w:pStyle w:val="ListParagraph"/>
+        <w:numPr>
+          <w:ilvl w:val="0"/>
+          <w:numId w:val="6"/>
+        </w:numPr>
+        <w:spacing w:line="360" w:lineRule="auto"/>
+        <w:jc w:val="both"/>
+        <w:rPr>
+          <w:b/>
+        </w:rPr>
+      </w:pPr>
+      <w:r>
+        <w:rPr>
+          <w:b/>
+        </w:rPr>
+        <w:lastRenderedPageBreak/>
+        <w:t>Phân quyền:</w:t>
+      </w:r>
+    </w:p>
+    <w:p>
+      <w:pPr>
+        <w:pStyle w:val="ListParagraph"/>
+        <w:spacing w:line="360" w:lineRule="auto"/>
+        <w:jc w:val="both"/>
+        <w:rPr>
+          <w:b/>
+        </w:rPr>
+      </w:pPr>
+      <w:r>
+        <w:rPr>
+          <w:b/>
+        </w:rPr>
+        <w:drawing>
+          <wp:anchor distT="0" distB="0" distL="114300" distR="114300" simplePos="0" relativeHeight="251670528" behindDoc="0" locked="0" layoutInCell="1" allowOverlap="1" wp14:anchorId="2D9A7782" wp14:editId="19E78E32">
+            <wp:simplePos x="0" y="0"/>
+            <wp:positionH relativeFrom="margin">
+              <wp:align>center</wp:align>
+            </wp:positionH>
+            <wp:positionV relativeFrom="paragraph">
+              <wp:posOffset>6741</wp:posOffset>
+            </wp:positionV>
+            <wp:extent cx="4167505" cy="1684020"/>
+            <wp:effectExtent l="0" t="0" r="4445" b="0"/>
+            <wp:wrapSquare wrapText="bothSides"/>
+            <wp:docPr id="22" name="Picture 22"/>
+            <wp:cNvGraphicFramePr>
+              <a:graphicFrameLocks xmlns:a="http://schemas.openxmlformats.org/drawingml/2006/main" noChangeAspect="1"/>
+            </wp:cNvGraphicFramePr>
+            <a:graphic xmlns:a="http://schemas.openxmlformats.org/drawingml/2006/main">
+              <a:graphicData uri="http://schemas.openxmlformats.org/drawingml/2006/picture">
+                <pic:pic xmlns:pic="http://schemas.openxmlformats.org/drawingml/2006/picture">
+                  <pic:nvPicPr>
+                    <pic:cNvPr id="1" name=""/>
+                    <pic:cNvPicPr/>
+                  </pic:nvPicPr>
+                  <pic:blipFill rotWithShape="1">
+                    <a:blip r:embed="rId25" cstate="print">
+                      <a:extLst>
+                        <a:ext uri="{28A0092B-C50C-407E-A947-70E740481C1C}">
+                          <a14:useLocalDpi xmlns:a14="http://schemas.microsoft.com/office/drawing/2010/main" val="0"/>
+                        </a:ext>
+                      </a:extLst>
+                    </a:blip>
+                    <a:srcRect l="102"/>
+                    <a:stretch/>
+                  </pic:blipFill>
+                  <pic:spPr bwMode="auto">
+                    <a:xfrm>
+                      <a:off x="0" y="0"/>
+                      <a:ext cx="4167505" cy="1684020"/>
+                    </a:xfrm>
+                    <a:prstGeom prst="rect">
+                      <a:avLst/>
+                    </a:prstGeom>
+                    <a:ln>
+                      <a:noFill/>
+                    </a:ln>
+                    <a:extLst>
+                      <a:ext uri="{53640926-AAD7-44D8-BBD7-CCE9431645EC}">
+                        <a14:shadowObscured xmlns:a14="http://schemas.microsoft.com/office/drawing/2010/main"/>
+                      </a:ext>
+                    </a:extLst>
+                  </pic:spPr>
+                </pic:pic>
+              </a:graphicData>
+            </a:graphic>
+            <wp14:sizeRelH relativeFrom="page">
+              <wp14:pctWidth>0</wp14:pctWidth>
+            </wp14:sizeRelH>
+            <wp14:sizeRelV relativeFrom="page">
+              <wp14:pctHeight>0</wp14:pctHeight>
+            </wp14:sizeRelV>
+          </wp:anchor>
+        </w:drawing>
+      </w:r>
+      <w:r>
+        <w:rPr>
+          <w:b/>
+        </w:rPr>
+        <w:t xml:space="preserve"> </w:t>
+      </w:r>
+    </w:p>
+    <w:p>
+      <w:pPr>
+        <w:spacing w:line="360" w:lineRule="auto"/>
+        <w:ind w:left="720"/>
+        <w:jc w:val="center"/>
+        <w:rPr>
+          <w:b/>
+        </w:rPr>
+      </w:pPr>
+    </w:p>
+    <w:p>
+      <w:pPr>
+        <w:spacing w:line="360" w:lineRule="auto"/>
+        <w:ind w:left="720"/>
+        <w:jc w:val="center"/>
+        <w:rPr>
+          <w:b/>
+        </w:rPr>
+      </w:pPr>
+    </w:p>
+    <w:p>
+      <w:pPr>
+        <w:spacing w:line="360" w:lineRule="auto"/>
+        <w:jc w:val="both"/>
+      </w:pPr>
+    </w:p>
+    <w:p>
+      <w:pPr>
+        <w:spacing w:line="360" w:lineRule="auto"/>
+        <w:ind w:left="360"/>
+        <w:jc w:val="both"/>
+      </w:pPr>
+    </w:p>
+    <w:p>
+      <w:pPr>
+        <w:spacing w:line="360" w:lineRule="auto"/>
+        <w:ind w:left="360"/>
+        <w:jc w:val="both"/>
+      </w:pPr>
+    </w:p>
+    <w:p>
+      <w:pPr>
+        <w:spacing w:line="360" w:lineRule="auto"/>
+        <w:ind w:left="360"/>
+        <w:jc w:val="both"/>
+      </w:pPr>
+    </w:p>
+    <w:p>
+      <w:pPr>
+        <w:spacing w:line="360" w:lineRule="auto"/>
+        <w:ind w:firstLine="720"/>
+        <w:jc w:val="both"/>
+      </w:pPr>
+      <w:r>
+        <w:t xml:space="preserve">Chức năng chính: </w:t>
+      </w:r>
+      <w:r>
+        <w:rPr>
+          <w:b/>
+        </w:rPr>
+        <w:t>Thêm, Sửa, Xoá</w:t>
+      </w:r>
+      <w:r>
+        <w:t xml:space="preserve"> các nhóm quyền.</w:t>
+      </w:r>
+    </w:p>
+    <w:p>
+      <w:pPr>
+        <w:spacing w:line="360" w:lineRule="auto"/>
+        <w:jc w:val="both"/>
+      </w:pPr>
+      <w:r>
+        <w:tab/>
+        <w:t xml:space="preserve">Các check box tương ứng với những quyền được phép truy cập của một nhóm quyền. Sau khi thêm mới cần hiệu chỉnh lại thông tin trong các ô check box này và bấm </w:t>
+      </w:r>
+      <w:r>
+        <w:rPr>
+          <w:b/>
+        </w:rPr>
+        <w:t>Sửa quyền</w:t>
+      </w:r>
+      <w:r>
+        <w:t>.</w:t>
+      </w:r>
+    </w:p>
+    <w:p>
+      <w:pPr>
+        <w:spacing w:line="360" w:lineRule="auto"/>
+        <w:jc w:val="both"/>
+      </w:pPr>
+      <w:r>
+        <w:tab/>
+        <w:t xml:space="preserve">Khi </w:t>
+      </w:r>
+      <w:r>
+        <w:rPr>
+          <w:b/>
+        </w:rPr>
+        <w:t>xoá một nhóm quyền</w:t>
+      </w:r>
+      <w:r>
+        <w:t xml:space="preserve"> bất kì, các tài khoản thuộc nhóm quyền đó được tự động đặt về mặc định (Chỉ có quyền bán hàng).</w:t>
+      </w:r>
+    </w:p>
+    <w:p>
+      <w:pPr>
+        <w:pStyle w:val="ListParagraph"/>
+        <w:numPr>
+          <w:ilvl w:val="0"/>
+          <w:numId w:val="5"/>
+        </w:numPr>
+        <w:spacing w:line="360" w:lineRule="auto"/>
+        <w:jc w:val="both"/>
+        <w:rPr>
+          <w:b/>
+          <w:sz w:val="28"/>
+        </w:rPr>
+      </w:pPr>
+      <w:r>
+        <w:rPr>
+          <w:noProof/>
+          <w:sz w:val="28"/>
+        </w:rPr>
+        <w:drawing>
+          <wp:anchor distT="0" distB="0" distL="114300" distR="114300" simplePos="0" relativeHeight="251671552" behindDoc="0" locked="0" layoutInCell="1" allowOverlap="1" wp14:anchorId="347E72A2" wp14:editId="720084FE">
+            <wp:simplePos x="0" y="0"/>
+            <wp:positionH relativeFrom="margin">
+              <wp:align>right</wp:align>
+            </wp:positionH>
+            <wp:positionV relativeFrom="paragraph">
+              <wp:posOffset>316523</wp:posOffset>
+            </wp:positionV>
+            <wp:extent cx="5726430" cy="4032885"/>
+            <wp:effectExtent l="0" t="0" r="7620" b="5715"/>
+            <wp:wrapSquare wrapText="bothSides"/>
+            <wp:docPr id="23" name="Picture 23"/>
+            <wp:cNvGraphicFramePr>
+              <a:graphicFrameLocks xmlns:a="http://schemas.openxmlformats.org/drawingml/2006/main" noChangeAspect="1"/>
+            </wp:cNvGraphicFramePr>
+            <a:graphic xmlns:a="http://schemas.openxmlformats.org/drawingml/2006/main">
+              <a:graphicData uri="http://schemas.openxmlformats.org/drawingml/2006/picture">
+                <pic:pic xmlns:pic="http://schemas.openxmlformats.org/drawingml/2006/picture">
+                  <pic:nvPicPr>
+                    <pic:cNvPr id="0" name="Picture 8"/>
+                    <pic:cNvPicPr>
+                      <a:picLocks noChangeAspect="1" noChangeArrowheads="1"/>
+                    </pic:cNvPicPr>
+                  </pic:nvPicPr>
+                  <pic:blipFill>
+                    <a:blip r:embed="rId26">
+                      <a:extLst>
+                        <a:ext uri="{28A0092B-C50C-407E-A947-70E740481C1C}">
+                          <a14:useLocalDpi xmlns:a14="http://schemas.microsoft.com/office/drawing/2010/main" val="0"/>
+                        </a:ext>
+                      </a:extLst>
+                    </a:blip>
+                    <a:srcRect/>
+                    <a:stretch>
+                      <a:fillRect/>
+                    </a:stretch>
+                  </pic:blipFill>
+                  <pic:spPr bwMode="auto">
+                    <a:xfrm>
+                      <a:off x="0" y="0"/>
+                      <a:ext cx="5726430" cy="4032885"/>
+                    </a:xfrm>
+                    <a:prstGeom prst="rect">
+                      <a:avLst/>
+                    </a:prstGeom>
+                    <a:noFill/>
+                    <a:ln>
+                      <a:noFill/>
+                    </a:ln>
+                  </pic:spPr>
+                </pic:pic>
+              </a:graphicData>
+            </a:graphic>
+            <wp14:sizeRelH relativeFrom="page">
+              <wp14:pctWidth>0</wp14:pctWidth>
+            </wp14:sizeRelH>
+            <wp14:sizeRelV relativeFrom="page">
+              <wp14:pctHeight>0</wp14:pctHeight>
+            </wp14:sizeRelV>
+          </wp:anchor>
+        </w:drawing>
+      </w:r>
+      <w:r>
+        <w:rPr>
+          <w:b/>
+          <w:sz w:val="28"/>
+        </w:rPr>
+        <w:t>Form Quản lý khách hàng:</w:t>
+      </w:r>
+    </w:p>
+    <w:p>
+      <w:pPr>
+        <w:spacing w:line="360" w:lineRule="auto"/>
+        <w:ind w:left="360"/>
+      </w:pPr>
+      <w:r>
+        <w:t xml:space="preserve">Tương tự với các chức năng </w:t>
+      </w:r>
+      <w:r>
+        <w:rPr>
+          <w:b/>
+        </w:rPr>
+        <w:t>Thêm, Sửa, Xoá</w:t>
+      </w:r>
+      <w:r>
+        <w:t>.</w:t>
+      </w:r>
+    </w:p>
+    <w:p>
+      <w:pPr>
+        <w:spacing w:line="360" w:lineRule="auto"/>
+        <w:ind w:left="360"/>
+      </w:pPr>
+      <w:r>
+        <w:t>Bổ sung tìm kiếm nâng cao theo khoảng chi tiêu của khách hàng.</w:t>
+      </w:r>
+    </w:p>
+    <w:p>
+      <w:pPr>
+        <w:spacing w:after="160" w:line="259" w:lineRule="auto"/>
+      </w:pPr>
+      <w:r>
+        <w:br w:type="page"/>
+      </w:r>
+    </w:p>
+    <w:p>
+      <w:pPr>
+        <w:pStyle w:val="ListParagraph"/>
+        <w:numPr>
+          <w:ilvl w:val="0"/>
+          <w:numId w:val="5"/>
+        </w:numPr>
+        <w:spacing w:line="360" w:lineRule="auto"/>
+        <w:rPr>
+          <w:b/>
+          <w:sz w:val="28"/>
+        </w:rPr>
+      </w:pPr>
+      <w:r>
+        <w:rPr>
+          <w:b/>
+          <w:sz w:val="28"/>
+        </w:rPr>
+        <w:lastRenderedPageBreak/>
+        <w:t>Form nhập hàng và xem lại phiếu nhập:</w:t>
+      </w:r>
+    </w:p>
+    <w:p>
+      <w:pPr>
+        <w:spacing w:line="360" w:lineRule="auto"/>
+        <w:ind w:firstLine="360"/>
+      </w:pPr>
+      <w:r>
+        <w:rPr>
+          <w:noProof/>
+        </w:rPr>
+        <w:drawing>
+          <wp:anchor distT="0" distB="0" distL="114300" distR="114300" simplePos="0" relativeHeight="251672576" behindDoc="0" locked="0" layoutInCell="1" allowOverlap="1">
+            <wp:simplePos x="0" y="0"/>
+            <wp:positionH relativeFrom="column">
+              <wp:posOffset>0</wp:posOffset>
+            </wp:positionH>
+            <wp:positionV relativeFrom="paragraph">
+              <wp:posOffset>-1905</wp:posOffset>
+            </wp:positionV>
+            <wp:extent cx="5726430" cy="4038600"/>
+            <wp:effectExtent l="0" t="0" r="7620" b="0"/>
+            <wp:wrapSquare wrapText="bothSides"/>
+            <wp:docPr id="24" name="Picture 24"/>
+            <wp:cNvGraphicFramePr>
+              <a:graphicFrameLocks xmlns:a="http://schemas.openxmlformats.org/drawingml/2006/main" noChangeAspect="1"/>
+            </wp:cNvGraphicFramePr>
+            <a:graphic xmlns:a="http://schemas.openxmlformats.org/drawingml/2006/main">
+              <a:graphicData uri="http://schemas.openxmlformats.org/drawingml/2006/picture">
+                <pic:pic xmlns:pic="http://schemas.openxmlformats.org/drawingml/2006/picture">
+                  <pic:nvPicPr>
+                    <pic:cNvPr id="0" name="Picture 9"/>
+                    <pic:cNvPicPr>
+                      <a:picLocks noChangeAspect="1" noChangeArrowheads="1"/>
+                    </pic:cNvPicPr>
+                  </pic:nvPicPr>
+                  <pic:blipFill>
+                    <a:blip r:embed="rId27">
+                      <a:extLst>
+                        <a:ext uri="{28A0092B-C50C-407E-A947-70E740481C1C}">
+                          <a14:useLocalDpi xmlns:a14="http://schemas.microsoft.com/office/drawing/2010/main" val="0"/>
+                        </a:ext>
+                      </a:extLst>
+                    </a:blip>
+                    <a:srcRect/>
+                    <a:stretch>
+                      <a:fillRect/>
+                    </a:stretch>
+                  </pic:blipFill>
+                  <pic:spPr bwMode="auto">
+                    <a:xfrm>
+                      <a:off x="0" y="0"/>
+                      <a:ext cx="5726430" cy="4038600"/>
+                    </a:xfrm>
+                    <a:prstGeom prst="rect">
+                      <a:avLst/>
+                    </a:prstGeom>
+                    <a:noFill/>
+                    <a:ln>
+                      <a:noFill/>
+                    </a:ln>
+                  </pic:spPr>
+                </pic:pic>
+              </a:graphicData>
+            </a:graphic>
+            <wp14:sizeRelH relativeFrom="page">
+              <wp14:pctWidth>0</wp14:pctWidth>
+            </wp14:sizeRelH>
+            <wp14:sizeRelV relativeFrom="page">
+              <wp14:pctHeight>0</wp14:pctHeight>
+            </wp14:sizeRelV>
+          </wp:anchor>
+        </w:drawing>
+      </w:r>
+      <w:r>
+        <w:t xml:space="preserve">Tương tự như </w:t>
+      </w:r>
+      <w:r>
+        <w:rPr>
+          <w:b/>
+        </w:rPr>
+        <w:t>Form bán hàng</w:t>
+      </w:r>
+      <w:r>
+        <w:t xml:space="preserve"> với chức năng thêm vào bảng </w:t>
+      </w:r>
+      <w:r>
+        <w:rPr>
+          <w:b/>
+        </w:rPr>
+        <w:t>Chờ nhập</w:t>
+      </w:r>
+      <w:r>
+        <w:t xml:space="preserve"> và xác nhận sau khi chọn </w:t>
+      </w:r>
+      <w:r>
+        <w:rPr>
+          <w:b/>
+        </w:rPr>
+        <w:t>nhà cung cấp</w:t>
+      </w:r>
+      <w:r>
+        <w:t>.</w:t>
+      </w:r>
+    </w:p>
+    <w:p>
+      <w:pPr>
+        <w:spacing w:line="360" w:lineRule="auto"/>
+        <w:ind w:firstLine="360"/>
+      </w:pPr>
+      <w:r>
+        <w:rPr>
+          <w:b/>
+        </w:rPr>
+        <w:t>Chi tiết phiếu nhập</w:t>
+      </w:r>
+      <w:r>
+        <w:t xml:space="preserve"> cũng hiển thị và có chức năng tương tự như </w:t>
+      </w:r>
+      <w:r>
+        <w:rPr>
+          <w:b/>
+        </w:rPr>
+        <w:t>Quản lý</w:t>
+      </w:r>
+      <w:r>
+        <w:t xml:space="preserve"> </w:t>
+      </w:r>
+      <w:r>
+        <w:rPr>
+          <w:b/>
+        </w:rPr>
+        <w:t>Hoá đơn</w:t>
+      </w:r>
+      <w:r>
+        <w:rPr>
+          <w:b/>
+        </w:rPr>
+        <w:t xml:space="preserve"> </w:t>
+      </w:r>
+      <w:r>
+        <w:t>(tìm kiếm, sub-menu):</w:t>
+      </w:r>
+    </w:p>
+    <w:p>
+      <w:pPr>
+        <w:spacing w:after="160" w:line="259" w:lineRule="auto"/>
+        <w:jc w:val="center"/>
+      </w:pPr>
+      <w:r>
+        <w:rPr>
+          <w:noProof/>
+        </w:rPr>
+        <w:drawing>
+          <wp:inline distT="0" distB="0" distL="0" distR="0" wp14:anchorId="55444C8A" wp14:editId="38391E47">
+            <wp:extent cx="4659923" cy="3297252"/>
+            <wp:effectExtent l="0" t="0" r="7620" b="0"/>
+            <wp:docPr id="25" name="Picture 25"/>
+            <wp:cNvGraphicFramePr>
+              <a:graphicFrameLocks xmlns:a="http://schemas.openxmlformats.org/drawingml/2006/main" noChangeAspect="1"/>
+            </wp:cNvGraphicFramePr>
+            <a:graphic xmlns:a="http://schemas.openxmlformats.org/drawingml/2006/main">
+              <a:graphicData uri="http://schemas.openxmlformats.org/drawingml/2006/picture">
+                <pic:pic xmlns:pic="http://schemas.openxmlformats.org/drawingml/2006/picture">
+                  <pic:nvPicPr>
+                    <pic:cNvPr id="0" name="Picture 10"/>
+                    <pic:cNvPicPr>
+                      <a:picLocks noChangeAspect="1" noChangeArrowheads="1"/>
+                    </pic:cNvPicPr>
+                  </pic:nvPicPr>
+                  <pic:blipFill>
+                    <a:blip r:embed="rId28" cstate="print">
+                      <a:extLst>
+                        <a:ext uri="{28A0092B-C50C-407E-A947-70E740481C1C}">
+                          <a14:useLocalDpi xmlns:a14="http://schemas.microsoft.com/office/drawing/2010/main" val="0"/>
+                        </a:ext>
+                      </a:extLst>
+                    </a:blip>
+                    <a:srcRect/>
+                    <a:stretch>
+                      <a:fillRect/>
+                    </a:stretch>
+                  </pic:blipFill>
+                  <pic:spPr bwMode="auto">
+                    <a:xfrm>
+                      <a:off x="0" y="0"/>
+                      <a:ext cx="4670118" cy="3304466"/>
+                    </a:xfrm>
+                    <a:prstGeom prst="rect">
+                      <a:avLst/>
+                    </a:prstGeom>
+                    <a:noFill/>
+                    <a:ln>
+                      <a:noFill/>
+                    </a:ln>
+                  </pic:spPr>
+                </pic:pic>
+              </a:graphicData>
+            </a:graphic>
+          </wp:inline>
+        </w:drawing>
+      </w:r>
+      <w:r>
+        <w:br w:type="page"/>
+      </w:r>
+    </w:p>
+    <w:p>
+      <w:pPr>
+        <w:pStyle w:val="ListParagraph"/>
+        <w:numPr>
+          <w:ilvl w:val="0"/>
+          <w:numId w:val="5"/>
+        </w:numPr>
+        <w:spacing w:line="360" w:lineRule="auto"/>
+        <w:ind w:left="851" w:hanging="567"/>
+        <w:rPr>
+          <w:b/>
+          <w:sz w:val="28"/>
+        </w:rPr>
+      </w:pPr>
+      <w:r>
+        <w:rPr>
+          <w:b/>
+          <w:sz w:val="28"/>
+        </w:rPr>
+        <w:lastRenderedPageBreak/>
+        <w:t>Form thống kê:</w:t>
+      </w:r>
+    </w:p>
+    <w:p>
+      <w:pPr>
+        <w:spacing w:line="360" w:lineRule="auto"/>
+        <w:ind w:left="284"/>
+      </w:pPr>
+      <w:r>
+        <w:drawing>
+          <wp:inline distT="0" distB="0" distL="0" distR="0" wp14:anchorId="1D9792C4" wp14:editId="5BB3749A">
+            <wp:extent cx="5732145" cy="4072890"/>
+            <wp:effectExtent l="0" t="0" r="1905" b="3810"/>
+            <wp:docPr id="26" name="Picture 26"/>
+            <wp:cNvGraphicFramePr>
+              <a:graphicFrameLocks xmlns:a="http://schemas.openxmlformats.org/drawingml/2006/main" noChangeAspect="1"/>
+            </wp:cNvGraphicFramePr>
+            <a:graphic xmlns:a="http://schemas.openxmlformats.org/drawingml/2006/main">
+              <a:graphicData uri="http://schemas.openxmlformats.org/drawingml/2006/picture">
+                <pic:pic xmlns:pic="http://schemas.openxmlformats.org/drawingml/2006/picture">
+                  <pic:nvPicPr>
+                    <pic:cNvPr id="1" name=""/>
+                    <pic:cNvPicPr/>
+                  </pic:nvPicPr>
+                  <pic:blipFill>
+                    <a:blip r:embed="rId29"/>
+                    <a:stretch>
+                      <a:fillRect/>
+                    </a:stretch>
+                  </pic:blipFill>
+                  <pic:spPr>
+                    <a:xfrm>
+                      <a:off x="0" y="0"/>
+                      <a:ext cx="5732145" cy="4072890"/>
+                    </a:xfrm>
+                    <a:prstGeom prst="rect">
+                      <a:avLst/>
+                    </a:prstGeom>
+                  </pic:spPr>
+                </pic:pic>
+              </a:graphicData>
+            </a:graphic>
+          </wp:inline>
+        </w:drawing>
+      </w:r>
+    </w:p>
+    <w:p>
+      <w:pPr>
+        <w:spacing w:line="360" w:lineRule="auto"/>
+        <w:ind w:firstLine="284"/>
+      </w:pPr>
+      <w:r>
+        <w:t>Hiển thị thống kê tổng quát nhất về những thông tin liên quan và bảng doanh thu theo quý của từng năm (chọn trên menu xổ xuống).</w:t>
+      </w:r>
+    </w:p>
+    <w:p>
+      <w:pPr>
+        <w:spacing w:line="360" w:lineRule="auto"/>
+        <w:ind w:firstLine="284"/>
+      </w:pPr>
+      <w:r>
+        <w:t xml:space="preserve">Nút </w:t>
+      </w:r>
+      <w:r>
+        <w:rPr>
+          <w:noProof/>
+        </w:rPr>
+        <w:drawing>
+          <wp:inline distT="0" distB="0" distL="0" distR="0">
+            <wp:extent cx="246185" cy="246185"/>
+            <wp:effectExtent l="19050" t="19050" r="20955" b="20955"/>
+            <wp:docPr id="27" name="Picture 27"/>
+            <wp:cNvGraphicFramePr>
+              <a:graphicFrameLocks xmlns:a="http://schemas.openxmlformats.org/drawingml/2006/main" noChangeAspect="1"/>
+            </wp:cNvGraphicFramePr>
+            <a:graphic xmlns:a="http://schemas.openxmlformats.org/drawingml/2006/main">
+              <a:graphicData uri="http://schemas.openxmlformats.org/drawingml/2006/picture">
+                <pic:pic xmlns:pic="http://schemas.openxmlformats.org/drawingml/2006/picture">
+                  <pic:nvPicPr>
+                    <pic:cNvPr id="27" name="icons8_view_40px.png"/>
+                    <pic:cNvPicPr/>
+                  </pic:nvPicPr>
+                  <pic:blipFill>
+                    <a:blip r:embed="rId30">
+                      <a:extLst>
+                        <a:ext uri="{28A0092B-C50C-407E-A947-70E740481C1C}">
+                          <a14:useLocalDpi xmlns:a14="http://schemas.microsoft.com/office/drawing/2010/main" val="0"/>
+                        </a:ext>
+                      </a:extLst>
+                    </a:blip>
+                    <a:stretch>
+                      <a:fillRect/>
+                    </a:stretch>
+                  </pic:blipFill>
+                  <pic:spPr>
+                    <a:xfrm>
+                      <a:off x="0" y="0"/>
+                      <a:ext cx="250506" cy="250506"/>
+                    </a:xfrm>
+                    <a:prstGeom prst="rect">
+                      <a:avLst/>
+                    </a:prstGeom>
+                    <a:ln w="3175">
+                      <a:solidFill>
+                        <a:schemeClr val="tx1"/>
+                      </a:solidFill>
+                    </a:ln>
+                  </pic:spPr>
+                </pic:pic>
+              </a:graphicData>
+            </a:graphic>
+          </wp:inline>
+        </w:drawing>
+      </w:r>
+      <w:r>
+        <w:t xml:space="preserve"> có tác dụng chuyển sa</w:t>
       </w:r>
       <w:bookmarkStart w:id="0" w:name="_GoBack"/>
       <w:bookmarkEnd w:id="0"/>
-    </w:p>
-    <w:p>
-      <w:pPr>
-        <w:pStyle w:val="ListParagraph"/>
-        <w:spacing w:line="360" w:lineRule="auto"/>
-        <w:ind w:firstLine="720"/>
-        <w:jc w:val="both"/>
-        <w:rPr>
-          <w:sz w:val="26"/>
-        </w:rPr>
-      </w:pPr>
-    </w:p>
-    <w:p>
-      <w:pPr>
-        <w:pStyle w:val="ListParagraph"/>
-        <w:spacing w:line="360" w:lineRule="auto"/>
-        <w:ind w:firstLine="720"/>
-        <w:jc w:val="both"/>
-        <w:rPr>
-          <w:sz w:val="26"/>
-        </w:rPr>
-      </w:pPr>
-      <w:r>
-        <w:rPr>
-          <w:sz w:val="26"/>
-        </w:rPr>
-        <w:t xml:space="preserve"> </w:t>
-      </w:r>
-    </w:p>
-    <w:p>
-      <w:pPr>
-        <w:pStyle w:val="ListParagraph"/>
-        <w:spacing w:line="360" w:lineRule="auto"/>
-        <w:ind w:firstLine="720"/>
-        <w:jc w:val="both"/>
-        <w:rPr>
-          <w:sz w:val="26"/>
-        </w:rPr>
-      </w:pPr>
+      <w:r>
+        <w:t>ng màn hình thống kê chi tiết với biểu đồ và bảng thống kê sản phẩm bán chạy như hình:</w:t>
+      </w:r>
+    </w:p>
+    <w:p>
+      <w:pPr>
+        <w:spacing w:line="360" w:lineRule="auto"/>
+        <w:ind w:firstLine="284"/>
+        <w:jc w:val="center"/>
+      </w:pPr>
+      <w:r>
+        <w:rPr>
+          <w:noProof/>
+        </w:rPr>
+        <w:drawing>
+          <wp:inline distT="0" distB="0" distL="0" distR="0">
+            <wp:extent cx="4419600" cy="3112539"/>
+            <wp:effectExtent l="0" t="0" r="0" b="0"/>
+            <wp:docPr id="28" name="Picture 28"/>
+            <wp:cNvGraphicFramePr>
+              <a:graphicFrameLocks xmlns:a="http://schemas.openxmlformats.org/drawingml/2006/main" noChangeAspect="1"/>
+            </wp:cNvGraphicFramePr>
+            <a:graphic xmlns:a="http://schemas.openxmlformats.org/drawingml/2006/main">
+              <a:graphicData uri="http://schemas.openxmlformats.org/drawingml/2006/picture">
+                <pic:pic xmlns:pic="http://schemas.openxmlformats.org/drawingml/2006/picture">
+                  <pic:nvPicPr>
+                    <pic:cNvPr id="0" name="Picture 11"/>
+                    <pic:cNvPicPr>
+                      <a:picLocks noChangeAspect="1" noChangeArrowheads="1"/>
+                    </pic:cNvPicPr>
+                  </pic:nvPicPr>
+                  <pic:blipFill>
+                    <a:blip r:embed="rId31" cstate="print">
+                      <a:extLst>
+                        <a:ext uri="{28A0092B-C50C-407E-A947-70E740481C1C}">
+                          <a14:useLocalDpi xmlns:a14="http://schemas.microsoft.com/office/drawing/2010/main" val="0"/>
+                        </a:ext>
+                      </a:extLst>
+                    </a:blip>
+                    <a:srcRect/>
+                    <a:stretch>
+                      <a:fillRect/>
+                    </a:stretch>
+                  </pic:blipFill>
+                  <pic:spPr bwMode="auto">
+                    <a:xfrm>
+                      <a:off x="0" y="0"/>
+                      <a:ext cx="4422497" cy="3114579"/>
+                    </a:xfrm>
+                    <a:prstGeom prst="rect">
+                      <a:avLst/>
+                    </a:prstGeom>
+                    <a:noFill/>
+                    <a:ln>
+                      <a:noFill/>
+                    </a:ln>
+                  </pic:spPr>
+                </pic:pic>
+              </a:graphicData>
+            </a:graphic>
+          </wp:inline>
+        </w:drawing>
+      </w:r>
     </w:p>
     <w:sectPr>
       <w:pgSz w:w="11907" w:h="16840" w:code="9"/>
@@ -2368,6 +3955,95 @@
 <file path=word/numbering.xml><?xml version="1.0" encoding="utf-8"?>
 <w:numbering xmlns:wpc="http://schemas.microsoft.com/office/word/2010/wordprocessingCanvas" xmlns:cx="http://schemas.microsoft.com/office/drawing/2014/chartex" xmlns:mc="http://schemas.openxmlformats.org/markup-compatibility/2006" xmlns:o="urn:schemas-microsoft-com:office:office" xmlns:r="http://schemas.openxmlformats.org/officeDocument/2006/relationships" xmlns:m="http://schemas.openxmlformats.org/officeDocument/2006/math" xmlns:v="urn:schemas-microsoft-com:vml" xmlns:wp14="http://schemas.microsoft.com/office/word/2010/wordprocessingDrawing" xmlns:wp="http://schemas.openxmlformats.org/drawingml/2006/wordprocessingDrawing" xmlns:w10="urn:schemas-microsoft-com:office:word" xmlns:w="http://schemas.openxmlformats.org/wordprocessingml/2006/main" xmlns:w14="http://schemas.microsoft.com/office/word/2010/wordml" xmlns:w15="http://schemas.microsoft.com/office/word/2012/wordml" xmlns:w16se="http://schemas.microsoft.com/office/word/2015/wordml/symex" xmlns:wpg="http://schemas.microsoft.com/office/word/2010/wordprocessingGroup" xmlns:wpi="http://schemas.microsoft.com/office/word/2010/wordprocessingInk" xmlns:wne="http://schemas.microsoft.com/office/word/2006/wordml" xmlns:wps="http://schemas.microsoft.com/office/word/2010/wordprocessingShape" mc:Ignorable="w14 w15 w16se wp14">
   <w:abstractNum w:abstractNumId="0" w15:restartNumberingAfterBreak="0">
+    <w:nsid w:val="03D230A4"/>
+    <w:multiLevelType w:val="hybridMultilevel"/>
+    <w:tmpl w:val="86E6A30C"/>
+    <w:lvl w:ilvl="0" w:tplc="04090019">
+      <w:start w:val="1"/>
+      <w:numFmt w:val="lowerLetter"/>
+      <w:lvlText w:val="%1."/>
+      <w:lvlJc w:val="left"/>
+      <w:pPr>
+        <w:ind w:left="720" w:hanging="360"/>
+      </w:pPr>
+      <w:rPr>
+        <w:rFonts w:hint="default"/>
+      </w:rPr>
+    </w:lvl>
+    <w:lvl w:ilvl="1" w:tplc="04090019" w:tentative="1">
+      <w:start w:val="1"/>
+      <w:numFmt w:val="lowerLetter"/>
+      <w:lvlText w:val="%2."/>
+      <w:lvlJc w:val="left"/>
+      <w:pPr>
+        <w:ind w:left="1440" w:hanging="360"/>
+      </w:pPr>
+    </w:lvl>
+    <w:lvl w:ilvl="2" w:tplc="0409001B" w:tentative="1">
+      <w:start w:val="1"/>
+      <w:numFmt w:val="lowerRoman"/>
+      <w:lvlText w:val="%3."/>
+      <w:lvlJc w:val="right"/>
+      <w:pPr>
+        <w:ind w:left="2160" w:hanging="180"/>
+      </w:pPr>
+    </w:lvl>
+    <w:lvl w:ilvl="3" w:tplc="0409000F" w:tentative="1">
+      <w:start w:val="1"/>
+      <w:numFmt w:val="decimal"/>
+      <w:lvlText w:val="%4."/>
+      <w:lvlJc w:val="left"/>
+      <w:pPr>
+        <w:ind w:left="2880" w:hanging="360"/>
+      </w:pPr>
+    </w:lvl>
+    <w:lvl w:ilvl="4" w:tplc="04090019" w:tentative="1">
+      <w:start w:val="1"/>
+      <w:numFmt w:val="lowerLetter"/>
+      <w:lvlText w:val="%5."/>
+      <w:lvlJc w:val="left"/>
+      <w:pPr>
+        <w:ind w:left="3600" w:hanging="360"/>
+      </w:pPr>
+    </w:lvl>
+    <w:lvl w:ilvl="5" w:tplc="0409001B" w:tentative="1">
+      <w:start w:val="1"/>
+      <w:numFmt w:val="lowerRoman"/>
+      <w:lvlText w:val="%6."/>
+      <w:lvlJc w:val="right"/>
+      <w:pPr>
+        <w:ind w:left="4320" w:hanging="180"/>
+      </w:pPr>
+    </w:lvl>
+    <w:lvl w:ilvl="6" w:tplc="0409000F" w:tentative="1">
+      <w:start w:val="1"/>
+      <w:numFmt w:val="decimal"/>
+      <w:lvlText w:val="%7."/>
+      <w:lvlJc w:val="left"/>
+      <w:pPr>
+        <w:ind w:left="5040" w:hanging="360"/>
+      </w:pPr>
+    </w:lvl>
+    <w:lvl w:ilvl="7" w:tplc="04090019" w:tentative="1">
+      <w:start w:val="1"/>
+      <w:numFmt w:val="lowerLetter"/>
+      <w:lvlText w:val="%8."/>
+      <w:lvlJc w:val="left"/>
+      <w:pPr>
+        <w:ind w:left="5760" w:hanging="360"/>
+      </w:pPr>
+    </w:lvl>
+    <w:lvl w:ilvl="8" w:tplc="0409001B" w:tentative="1">
+      <w:start w:val="1"/>
+      <w:numFmt w:val="lowerRoman"/>
+      <w:lvlText w:val="%9."/>
+      <w:lvlJc w:val="right"/>
+      <w:pPr>
+        <w:ind w:left="6480" w:hanging="180"/>
+      </w:pPr>
+    </w:lvl>
+  </w:abstractNum>
+  <w:abstractNum w:abstractNumId="1" w15:restartNumberingAfterBreak="0">
     <w:nsid w:val="0BD21C32"/>
     <w:multiLevelType w:val="hybridMultilevel"/>
     <w:tmpl w:val="64AC829E"/>
@@ -2456,7 +4132,7 @@
       </w:pPr>
     </w:lvl>
   </w:abstractNum>
-  <w:abstractNum w:abstractNumId="1" w15:restartNumberingAfterBreak="0">
+  <w:abstractNum w:abstractNumId="2" w15:restartNumberingAfterBreak="0">
     <w:nsid w:val="1C511200"/>
     <w:multiLevelType w:val="hybridMultilevel"/>
     <w:tmpl w:val="5F048662"/>
@@ -2569,7 +4245,7 @@
       </w:rPr>
     </w:lvl>
   </w:abstractNum>
-  <w:abstractNum w:abstractNumId="2" w15:restartNumberingAfterBreak="0">
+  <w:abstractNum w:abstractNumId="3" w15:restartNumberingAfterBreak="0">
     <w:nsid w:val="58AD408B"/>
     <w:multiLevelType w:val="hybridMultilevel"/>
     <w:tmpl w:val="0EBA4558"/>
@@ -2659,7 +4335,7 @@
       </w:pPr>
     </w:lvl>
   </w:abstractNum>
-  <w:abstractNum w:abstractNumId="3" w15:restartNumberingAfterBreak="0">
+  <w:abstractNum w:abstractNumId="4" w15:restartNumberingAfterBreak="0">
     <w:nsid w:val="67E34E9C"/>
     <w:multiLevelType w:val="hybridMultilevel"/>
     <w:tmpl w:val="5C861922"/>
@@ -2750,7 +4426,7 @@
       </w:pPr>
     </w:lvl>
   </w:abstractNum>
-  <w:abstractNum w:abstractNumId="4" w15:restartNumberingAfterBreak="0">
+  <w:abstractNum w:abstractNumId="5" w15:restartNumberingAfterBreak="0">
     <w:nsid w:val="753C44AA"/>
     <w:multiLevelType w:val="hybridMultilevel"/>
     <w:tmpl w:val="D28A72B8"/>
@@ -2864,18 +4540,21 @@
     </w:lvl>
   </w:abstractNum>
   <w:num w:numId="1">
+    <w:abstractNumId w:val="4"/>
+  </w:num>
+  <w:num w:numId="2">
     <w:abstractNumId w:val="3"/>
   </w:num>
-  <w:num w:numId="2">
+  <w:num w:numId="3">
+    <w:abstractNumId w:val="5"/>
+  </w:num>
+  <w:num w:numId="4">
     <w:abstractNumId w:val="2"/>
   </w:num>
-  <w:num w:numId="3">
-    <w:abstractNumId w:val="4"/>
-  </w:num>
-  <w:num w:numId="4">
+  <w:num w:numId="5">
     <w:abstractNumId w:val="1"/>
   </w:num>
-  <w:num w:numId="5">
+  <w:num w:numId="6">
     <w:abstractNumId w:val="0"/>
   </w:num>
 </w:numbering>

</xml_diff>